<commit_message>
:palm_tree: Prepare Release V1.10.0-beta
</commit_message>
<xml_diff>
--- a/poi-tl/src/test/resources/template/iterable_basic.docx
+++ b/poi-tl/src/test/resources/template/iterable_basic.docx
@@ -1,6 +1,6 @@
 
 <file path=word/document.xml><?xml version="1.0" encoding="utf-8"?>
-<w:document xmlns:wpc="http://schemas.microsoft.com/office/word/2010/wordprocessingCanvas" xmlns:mc="http://schemas.openxmlformats.org/markup-compatibility/2006" xmlns:o="urn:schemas-microsoft-com:office:office" xmlns:r="http://schemas.openxmlformats.org/officeDocument/2006/relationships" xmlns:m="http://schemas.openxmlformats.org/officeDocument/2006/math" xmlns:v="urn:schemas-microsoft-com:vml" xmlns:wp14="http://schemas.microsoft.com/office/word/2010/wordprocessingDrawing" xmlns:wp="http://schemas.openxmlformats.org/drawingml/2006/wordprocessingDrawing" xmlns:w="http://schemas.openxmlformats.org/wordprocessingml/2006/main" xmlns:w14="http://schemas.microsoft.com/office/word/2010/wordml" xmlns:w10="urn:schemas-microsoft-com:office:word" xmlns:w15="http://schemas.microsoft.com/office/word/2012/wordml" xmlns:wpg="http://schemas.microsoft.com/office/word/2010/wordprocessingGroup" xmlns:wpi="http://schemas.microsoft.com/office/word/2010/wordprocessingInk" xmlns:wne="http://schemas.microsoft.com/office/word/2006/wordml" xmlns:wps="http://schemas.microsoft.com/office/word/2010/wordprocessingShape" xmlns:wpsCustomData="http://www.wps.cn/officeDocument/2013/wpsCustomData" mc:Ignorable="w14 w15 wp14">
+<w:document xmlns:wpc="http://schemas.microsoft.com/office/word/2010/wordprocessingCanvas" xmlns:cx="http://schemas.microsoft.com/office/drawing/2014/chartex" xmlns:cx1="http://schemas.microsoft.com/office/drawing/2015/9/8/chartex" xmlns:cx2="http://schemas.microsoft.com/office/drawing/2015/10/21/chartex" xmlns:cx3="http://schemas.microsoft.com/office/drawing/2016/5/9/chartex" xmlns:cx4="http://schemas.microsoft.com/office/drawing/2016/5/10/chartex" xmlns:cx5="http://schemas.microsoft.com/office/drawing/2016/5/11/chartex" xmlns:cx6="http://schemas.microsoft.com/office/drawing/2016/5/12/chartex" xmlns:cx7="http://schemas.microsoft.com/office/drawing/2016/5/13/chartex" xmlns:cx8="http://schemas.microsoft.com/office/drawing/2016/5/14/chartex" xmlns:mc="http://schemas.openxmlformats.org/markup-compatibility/2006" xmlns:aink="http://schemas.microsoft.com/office/drawing/2016/ink" xmlns:am3d="http://schemas.microsoft.com/office/drawing/2017/model3d" xmlns:o="urn:schemas-microsoft-com:office:office" xmlns:r="http://schemas.openxmlformats.org/officeDocument/2006/relationships" xmlns:m="http://schemas.openxmlformats.org/officeDocument/2006/math" xmlns:v="urn:schemas-microsoft-com:vml" xmlns:wp14="http://schemas.microsoft.com/office/word/2010/wordprocessingDrawing" xmlns:wp="http://schemas.openxmlformats.org/drawingml/2006/wordprocessingDrawing" xmlns:w10="urn:schemas-microsoft-com:office:word" xmlns:w="http://schemas.openxmlformats.org/wordprocessingml/2006/main" xmlns:w14="http://schemas.microsoft.com/office/word/2010/wordml" xmlns:w15="http://schemas.microsoft.com/office/word/2012/wordml" xmlns:w16cex="http://schemas.microsoft.com/office/word/2018/wordml/cex" xmlns:w16cid="http://schemas.microsoft.com/office/word/2016/wordml/cid" xmlns:w16="http://schemas.microsoft.com/office/word/2018/wordml" xmlns:w16se="http://schemas.microsoft.com/office/word/2015/wordml/symex" xmlns:wpg="http://schemas.microsoft.com/office/word/2010/wordprocessingGroup" xmlns:wpi="http://schemas.microsoft.com/office/word/2010/wordprocessingInk" xmlns:wne="http://schemas.microsoft.com/office/word/2006/wordml" xmlns:wps="http://schemas.microsoft.com/office/word/2010/wordprocessingShape" mc:Ignorable="w14 w15 w16se w16cid w16 w16cex wp14">
   <w:body>
     <w:p>
       <w:pPr>
@@ -11,7 +11,7 @@
       </w:pPr>
       <w:r>
         <w:rPr>
-          <w:rFonts w:hint="eastAsia" w:ascii="Cambria" w:hAnsi="Cambria"/>
+          <w:rFonts w:ascii="Cambria" w:hAnsi="Cambria" w:hint="eastAsia"/>
           <w:color w:val="000000"/>
           <w:sz w:val="28"/>
           <w:lang w:val="zh-CN"/>
@@ -20,10 +20,9 @@
       </w:r>
       <w:r>
         <w:rPr>
-          <w:rFonts w:hint="eastAsia" w:ascii="Cambria" w:hAnsi="Cambria"/>
-          <w:color w:val="000000"/>
-          <w:sz w:val="28"/>
-          <w:lang w:val="en-US" w:eastAsia="zh-CN"/>
+          <w:rFonts w:ascii="Cambria" w:hAnsi="Cambria" w:hint="eastAsia"/>
+          <w:color w:val="000000"/>
+          <w:sz w:val="28"/>
         </w:rPr>
         <w:t>?mores</w:t>
       </w:r>
@@ -38,7 +37,7 @@
       </w:r>
       <w:r>
         <w:rPr>
-          <w:rFonts w:hint="eastAsia" w:ascii="Cambria" w:hAnsi="Cambria"/>
+          <w:rFonts w:ascii="Cambria" w:hAnsi="Cambria" w:hint="eastAsia"/>
           <w:color w:val="000000"/>
           <w:sz w:val="28"/>
           <w:lang w:val="zh-CN"/>
@@ -49,8 +48,8 @@
     <w:p>
       <w:pPr>
         <w:pBdr>
-          <w:left w:val="single" w:color="8DB3E2" w:sz="24" w:space="4"/>
-          <w:bottom w:val="single" w:color="365F91" w:sz="8" w:space="6"/>
+          <w:left w:val="single" w:sz="24" w:space="4" w:color="8DB3E2"/>
+          <w:bottom w:val="single" w:sz="8" w:space="6" w:color="365F91"/>
         </w:pBdr>
         <w:spacing w:after="60"/>
         <w:rPr>
@@ -74,7 +73,7 @@
       </w:r>
       <w:r>
         <w:rPr>
-          <w:rFonts w:hint="eastAsia" w:ascii="Cambria" w:hAnsi="Cambria"/>
+          <w:rFonts w:ascii="Cambria" w:hAnsi="Cambria" w:hint="eastAsia"/>
           <w:b/>
           <w:color w:val="365F91"/>
           <w:sz w:val="48"/>
@@ -98,8 +97,8 @@
     <w:p>
       <w:pPr>
         <w:pBdr>
-          <w:left w:val="single" w:color="8DB3E2" w:sz="24" w:space="4"/>
-          <w:bottom w:val="single" w:color="365F91" w:sz="8" w:space="6"/>
+          <w:left w:val="single" w:sz="24" w:space="4" w:color="8DB3E2"/>
+          <w:bottom w:val="single" w:sz="8" w:space="6" w:color="365F91"/>
         </w:pBdr>
         <w:contextualSpacing/>
         <w:rPr>
@@ -121,7 +120,7 @@
       </w:r>
       <w:r>
         <w:rPr>
-          <w:rFonts w:hint="eastAsia" w:ascii="Cambria" w:hAnsi="Cambria"/>
+          <w:rFonts w:ascii="Cambria" w:hAnsi="Cambria" w:hint="eastAsia"/>
           <w:color w:val="365F91"/>
           <w:sz w:val="36"/>
           <w:szCs w:val="32"/>
@@ -143,7 +142,7 @@
     <w:p>
       <w:pPr>
         <w:pBdr>
-          <w:left w:val="single" w:color="D99594" w:sz="24" w:space="4"/>
+          <w:left w:val="single" w:sz="24" w:space="4" w:color="D99594"/>
         </w:pBdr>
         <w:spacing w:before="120" w:after="120"/>
         <w:rPr>
@@ -163,7 +162,7 @@
       </w:r>
       <w:r>
         <w:rPr>
-          <w:rFonts w:hint="eastAsia" w:ascii="Cambria" w:hAnsi="Cambria"/>
+          <w:rFonts w:ascii="Cambria" w:hAnsi="Cambria" w:hint="eastAsia"/>
           <w:color w:val="000000"/>
           <w:sz w:val="28"/>
           <w:lang w:val="zh-CN"/>
@@ -181,7 +180,7 @@
       </w:r>
       <w:r>
         <w:rPr>
-          <w:rFonts w:hint="eastAsia" w:ascii="Cambria" w:hAnsi="Cambria"/>
+          <w:rFonts w:ascii="Cambria" w:hAnsi="Cambria" w:hint="eastAsia"/>
           <w:color w:val="000000"/>
           <w:sz w:val="28"/>
           <w:lang w:val="zh-CN"/>
@@ -202,7 +201,7 @@
       <w:pPr>
         <w:spacing w:before="4400" w:after="120"/>
         <w:rPr>
-          <w:rFonts w:hint="eastAsia" w:ascii="Cambria" w:hAnsi="Cambria"/>
+          <w:rFonts w:ascii="Cambria" w:hAnsi="Cambria"/>
           <w:b/>
           <w:caps/>
           <w:color w:val="365F91"/>
@@ -212,7 +211,7 @@
       </w:pPr>
       <w:r>
         <w:rPr>
-          <w:rFonts w:hint="eastAsia" w:ascii="Cambria" w:hAnsi="Cambria"/>
+          <w:rFonts w:ascii="Cambria" w:hAnsi="Cambria" w:hint="eastAsia"/>
           <w:b/>
           <w:caps/>
           <w:color w:val="365F91"/>
@@ -226,7 +225,7 @@
     <w:p>
       <w:pPr>
         <w:pBdr>
-          <w:left w:val="single" w:color="8DB3E2" w:sz="24" w:space="4"/>
+          <w:left w:val="single" w:sz="24" w:space="4" w:color="8DB3E2"/>
         </w:pBdr>
         <w:contextualSpacing/>
         <w:rPr>
@@ -246,12 +245,30 @@
       </w:r>
       <w:r>
         <w:rPr>
-          <w:rFonts w:hint="eastAsia" w:ascii="Cambria" w:hAnsi="Cambria"/>
-          <w:color w:val="000000"/>
-          <w:sz w:val="28"/>
-          <w:lang w:val="zh-CN"/>
-        </w:rPr>
-        <w:t>本文档由poi-tl生成</w:t>
+          <w:rFonts w:ascii="Cambria" w:hAnsi="Cambria" w:hint="eastAsia"/>
+          <w:color w:val="000000"/>
+          <w:sz w:val="28"/>
+          <w:lang w:val="zh-CN"/>
+        </w:rPr>
+        <w:t>本文档由</w:t>
+      </w:r>
+      <w:r>
+        <w:rPr>
+          <w:rFonts w:ascii="Cambria" w:hAnsi="Cambria" w:hint="eastAsia"/>
+          <w:color w:val="000000"/>
+          <w:sz w:val="28"/>
+          <w:lang w:val="zh-CN"/>
+        </w:rPr>
+        <w:t>poi-tl</w:t>
+      </w:r>
+      <w:r>
+        <w:rPr>
+          <w:rFonts w:ascii="Cambria" w:hAnsi="Cambria" w:hint="eastAsia"/>
+          <w:color w:val="000000"/>
+          <w:sz w:val="28"/>
+          <w:lang w:val="zh-CN"/>
+        </w:rPr>
+        <w:t>生成</w:t>
       </w:r>
       <w:r>
         <w:rPr>
@@ -260,7 +277,16 @@
           <w:sz w:val="28"/>
           <w:lang w:val="zh-CN"/>
         </w:rPr>
-        <w:t>。]</w:t>
+        <w:t>。</w:t>
+      </w:r>
+      <w:r>
+        <w:rPr>
+          <w:rFonts w:ascii="Cambria" w:hAnsi="Cambria"/>
+          <w:color w:val="000000"/>
+          <w:sz w:val="28"/>
+          <w:lang w:val="zh-CN"/>
+        </w:rPr>
+        <w:t>]</w:t>
       </w:r>
     </w:p>
     <w:p/>
@@ -268,8 +294,8 @@
       <w:pPr>
         <w:jc w:val="left"/>
         <w:rPr>
-          <w:rStyle w:val="23"/>
-          <w:rFonts w:ascii="微软雅黑" w:hAnsi="微软雅黑" w:eastAsia="微软雅黑"/>
+          <w:rStyle w:val="11"/>
+          <w:rFonts w:ascii="微软雅黑" w:eastAsia="微软雅黑" w:hAnsi="微软雅黑"/>
           <w:i w:val="0"/>
           <w:iCs w:val="0"/>
           <w:color w:val="auto"/>
@@ -277,8 +303,8 @@
       </w:pPr>
       <w:r>
         <w:rPr>
-          <w:rStyle w:val="23"/>
-          <w:rFonts w:ascii="微软雅黑" w:hAnsi="微软雅黑" w:eastAsia="微软雅黑"/>
+          <w:rStyle w:val="11"/>
+          <w:rFonts w:ascii="微软雅黑" w:eastAsia="微软雅黑" w:hAnsi="微软雅黑"/>
           <w:i w:val="0"/>
           <w:iCs w:val="0"/>
           <w:color w:val="auto"/>
@@ -288,10 +314,10 @@
     </w:p>
     <w:p>
       <w:pPr>
-        <w:pStyle w:val="8"/>
-        <w:rPr>
-          <w:rStyle w:val="23"/>
-          <w:rFonts w:ascii="微软雅黑" w:hAnsi="微软雅黑" w:eastAsia="微软雅黑"/>
+        <w:pStyle w:val="ab"/>
+        <w:rPr>
+          <w:rStyle w:val="11"/>
+          <w:rFonts w:ascii="微软雅黑" w:eastAsia="微软雅黑" w:hAnsi="微软雅黑"/>
           <w:i w:val="0"/>
           <w:iCs w:val="0"/>
           <w:color w:val="auto"/>
@@ -308,23 +334,23 @@
       <w:pPr>
         <w:jc w:val="left"/>
         <w:rPr>
-          <w:rStyle w:val="23"/>
-          <w:rFonts w:ascii="微软雅黑" w:hAnsi="微软雅黑" w:eastAsia="微软雅黑"/>
+          <w:rStyle w:val="11"/>
+          <w:rFonts w:ascii="微软雅黑" w:eastAsia="微软雅黑" w:hAnsi="微软雅黑"/>
           <w:b/>
           <w:bCs/>
           <w:i w:val="0"/>
           <w:iCs w:val="0"/>
-          <w:color w:val="1F497D" w:themeColor="text2"/>
-        </w:rPr>
-      </w:pPr>
-    </w:p>
-    <w:p>
-      <w:pPr>
-        <w:ind w:firstLine="420" w:firstLineChars="200"/>
+          <w:color w:val="1F497D"/>
+        </w:rPr>
+      </w:pPr>
+    </w:p>
+    <w:p>
+      <w:pPr>
+        <w:ind w:firstLineChars="200" w:firstLine="420"/>
         <w:jc w:val="left"/>
         <w:rPr>
-          <w:rStyle w:val="23"/>
-          <w:rFonts w:ascii="微软雅黑" w:hAnsi="微软雅黑" w:eastAsia="微软雅黑"/>
+          <w:rStyle w:val="11"/>
+          <w:rFonts w:ascii="微软雅黑" w:eastAsia="微软雅黑" w:hAnsi="微软雅黑"/>
           <w:i w:val="0"/>
           <w:iCs w:val="0"/>
           <w:color w:val="auto"/>
@@ -332,24 +358,24 @@
       </w:pPr>
       <w:r>
         <w:rPr>
-          <w:rStyle w:val="23"/>
-          <w:rFonts w:hint="eastAsia" w:ascii="微软雅黑" w:hAnsi="微软雅黑" w:eastAsia="微软雅黑"/>
+          <w:rStyle w:val="11"/>
+          <w:rFonts w:ascii="微软雅黑" w:eastAsia="微软雅黑" w:hAnsi="微软雅黑" w:hint="eastAsia"/>
           <w:b/>
           <w:bCs/>
           <w:i w:val="0"/>
           <w:iCs w:val="0"/>
-          <w:color w:val="1F497D" w:themeColor="text2"/>
+          <w:color w:val="1F497D"/>
         </w:rPr>
         <w:t>{{what}}</w:t>
       </w:r>
     </w:p>
     <w:p>
       <w:pPr>
-        <w:pStyle w:val="8"/>
+        <w:pStyle w:val="ab"/>
         <w:jc w:val="left"/>
         <w:rPr>
-          <w:rStyle w:val="23"/>
-          <w:rFonts w:ascii="微软雅黑" w:hAnsi="微软雅黑" w:eastAsia="微软雅黑"/>
+          <w:rStyle w:val="11"/>
+          <w:rFonts w:ascii="微软雅黑" w:eastAsia="微软雅黑" w:hAnsi="微软雅黑"/>
           <w:i w:val="0"/>
           <w:iCs w:val="0"/>
           <w:color w:val="auto"/>
@@ -357,92 +383,112 @@
       </w:pPr>
       <w:r>
         <w:rPr>
-          <w:rStyle w:val="23"/>
-          <w:rFonts w:hint="eastAsia" w:ascii="微软雅黑" w:hAnsi="微软雅黑" w:eastAsia="微软雅黑"/>
+          <w:rStyle w:val="11"/>
+          <w:rFonts w:ascii="微软雅黑" w:eastAsia="微软雅黑" w:hAnsi="微软雅黑" w:hint="eastAsia"/>
           <w:i w:val="0"/>
           <w:iCs w:val="0"/>
           <w:color w:val="auto"/>
         </w:rPr>
-        <w:t>特性Feature？</w:t>
-      </w:r>
-    </w:p>
-    <w:p>
-      <w:pPr>
-        <w:jc w:val="left"/>
-        <w:rPr>
-          <w:rStyle w:val="23"/>
-          <w:rFonts w:ascii="微软雅黑" w:hAnsi="微软雅黑" w:eastAsia="微软雅黑"/>
-          <w:i w:val="0"/>
-          <w:iCs w:val="0"/>
-          <w:color w:val="000000" w:themeColor="text1"/>
-        </w:rPr>
-      </w:pPr>
-      <w:r>
-        <w:rPr>
-          <w:rStyle w:val="23"/>
-          <w:rFonts w:hint="eastAsia" w:ascii="微软雅黑" w:hAnsi="微软雅黑" w:eastAsia="微软雅黑"/>
-          <w:i w:val="0"/>
-          <w:iCs w:val="0"/>
-          <w:color w:val="000000" w:themeColor="text1"/>
-        </w:rPr>
-        <w:t>{{*feature}}</w:t>
-      </w:r>
-    </w:p>
-    <w:p>
-      <w:pPr>
-        <w:pStyle w:val="8"/>
-        <w:jc w:val="left"/>
-        <w:rPr>
-          <w:rStyle w:val="23"/>
-          <w:rFonts w:ascii="微软雅黑" w:hAnsi="微软雅黑" w:eastAsia="微软雅黑"/>
+        <w:t>特性</w:t>
+      </w:r>
+      <w:r>
+        <w:rPr>
+          <w:rStyle w:val="11"/>
+          <w:rFonts w:ascii="微软雅黑" w:eastAsia="微软雅黑" w:hAnsi="微软雅黑" w:hint="eastAsia"/>
           <w:i w:val="0"/>
           <w:iCs w:val="0"/>
           <w:color w:val="auto"/>
         </w:rPr>
-      </w:pPr>
-      <w:r>
-        <w:rPr>
-          <w:rStyle w:val="23"/>
-          <w:rFonts w:hint="eastAsia" w:ascii="微软雅黑" w:hAnsi="微软雅黑" w:eastAsia="微软雅黑"/>
+        <w:t>Feature</w:t>
+      </w:r>
+      <w:r>
+        <w:rPr>
+          <w:rStyle w:val="11"/>
+          <w:rFonts w:ascii="微软雅黑" w:eastAsia="微软雅黑" w:hAnsi="微软雅黑" w:hint="eastAsia"/>
           <w:i w:val="0"/>
           <w:iCs w:val="0"/>
           <w:color w:val="auto"/>
         </w:rPr>
-        <w:t>比较</w:t>
-      </w:r>
-    </w:p>
-    <w:p>
-      <w:r>
-        <w:rPr>
-          <w:rStyle w:val="23"/>
-          <w:rFonts w:hint="eastAsia" w:ascii="微软雅黑" w:hAnsi="微软雅黑" w:eastAsia="微软雅黑"/>
+        <w:t>？</w:t>
+      </w:r>
+    </w:p>
+    <w:p>
+      <w:pPr>
+        <w:jc w:val="left"/>
+        <w:rPr>
+          <w:rStyle w:val="11"/>
+          <w:rFonts w:ascii="微软雅黑" w:eastAsia="微软雅黑" w:hAnsi="微软雅黑"/>
+          <w:i w:val="0"/>
+          <w:iCs w:val="0"/>
+          <w:color w:val="000000"/>
+        </w:rPr>
+      </w:pPr>
+      <w:r>
+        <w:rPr>
+          <w:rStyle w:val="11"/>
+          <w:rFonts w:ascii="微软雅黑" w:eastAsia="微软雅黑" w:hAnsi="微软雅黑" w:hint="eastAsia"/>
+          <w:i w:val="0"/>
+          <w:iCs w:val="0"/>
+          <w:color w:val="000000"/>
+        </w:rPr>
+        <w:t>{{*feature}}</w:t>
+      </w:r>
+    </w:p>
+    <w:p>
+      <w:pPr>
+        <w:pStyle w:val="ab"/>
+        <w:jc w:val="left"/>
+        <w:rPr>
+          <w:rStyle w:val="11"/>
+          <w:rFonts w:ascii="微软雅黑" w:eastAsia="微软雅黑" w:hAnsi="微软雅黑"/>
           <w:i w:val="0"/>
           <w:iCs w:val="0"/>
           <w:color w:val="auto"/>
         </w:rPr>
-        <w:t>{{#solution_compare}}</w:t>
-      </w:r>
-    </w:p>
-    <w:p/>
-    <w:p>
-      <w:pPr>
-        <w:jc w:val="right"/>
-        <w:rPr>
-          <w:rStyle w:val="23"/>
-          <w:rFonts w:ascii="微软雅黑" w:hAnsi="微软雅黑" w:eastAsia="微软雅黑"/>
+      </w:pPr>
+      <w:r>
+        <w:rPr>
+          <w:rStyle w:val="11"/>
+          <w:rFonts w:ascii="微软雅黑" w:eastAsia="微软雅黑" w:hAnsi="微软雅黑" w:hint="eastAsia"/>
           <w:i w:val="0"/>
           <w:iCs w:val="0"/>
           <w:color w:val="auto"/>
         </w:rPr>
-      </w:pPr>
-      <w:r>
-        <w:rPr>
-          <w:rStyle w:val="23"/>
-          <w:rFonts w:hint="eastAsia" w:ascii="微软雅黑" w:hAnsi="微软雅黑" w:eastAsia="微软雅黑"/>
+        <w:t>比较</w:t>
+      </w:r>
+    </w:p>
+    <w:p>
+      <w:r>
+        <w:rPr>
+          <w:rStyle w:val="11"/>
+          <w:rFonts w:ascii="微软雅黑" w:eastAsia="微软雅黑" w:hAnsi="微软雅黑" w:hint="eastAsia"/>
           <w:i w:val="0"/>
           <w:iCs w:val="0"/>
           <w:color w:val="auto"/>
         </w:rPr>
+        <w:t>{{#solution_compare}}</w:t>
+      </w:r>
+    </w:p>
+    <w:p/>
+    <w:p>
+      <w:pPr>
+        <w:jc w:val="right"/>
+        <w:rPr>
+          <w:rStyle w:val="11"/>
+          <w:rFonts w:ascii="微软雅黑" w:eastAsia="微软雅黑" w:hAnsi="微软雅黑"/>
+          <w:i w:val="0"/>
+          <w:iCs w:val="0"/>
+          <w:color w:val="auto"/>
+        </w:rPr>
+      </w:pPr>
+      <w:r>
+        <w:rPr>
+          <w:rStyle w:val="11"/>
+          <w:rFonts w:ascii="微软雅黑" w:eastAsia="微软雅黑" w:hAnsi="微软雅黑" w:hint="eastAsia"/>
+          <w:i w:val="0"/>
+          <w:iCs w:val="0"/>
+          <w:color w:val="auto"/>
+        </w:rPr>
         <w:t>{{@portrait}}</w:t>
       </w:r>
     </w:p>
@@ -469,26 +515,56 @@
           <w:b/>
           <w:bCs/>
         </w:rPr>
-        <w:t>作者：{{author}}</w:t>
-      </w:r>
-    </w:p>
-    <w:p>
-      <w:pPr>
-        <w:jc w:val="right"/>
-        <w:rPr>
+        <w:t>作者：</w:t>
+      </w:r>
+      <w:r>
+        <w:rPr>
+          <w:rFonts w:hint="eastAsia"/>
           <w:b/>
           <w:bCs/>
         </w:rPr>
-      </w:pPr>
+        <w:t>{{author}}</w:t>
+      </w:r>
     </w:p>
     <w:p>
       <w:pPr>
         <w:jc w:val="right"/>
+        <w:rPr>
+          <w:b/>
+          <w:bCs/>
+        </w:rPr>
+      </w:pPr>
+    </w:p>
+    <w:p>
+      <w:pPr>
+        <w:jc w:val="right"/>
+        <w:rPr>
+          <w:i/>
+          <w:iCs/>
+          <w:color w:val="000000"/>
+          <w:sz w:val="18"/>
+          <w:szCs w:val="18"/>
+        </w:rPr>
+      </w:pPr>
+      <w:r>
         <w:rPr>
           <w:rFonts w:hint="eastAsia"/>
           <w:i/>
           <w:iCs/>
-          <w:color w:val="000000" w:themeColor="text1"/>
+          <w:color w:val="000000"/>
+          <w:sz w:val="18"/>
+          <w:szCs w:val="18"/>
+        </w:rPr>
+        <w:t>{{introduce}}</w:t>
+      </w:r>
+    </w:p>
+    <w:p>
+      <w:pPr>
+        <w:jc w:val="left"/>
+        <w:rPr>
+          <w:i/>
+          <w:iCs/>
+          <w:color w:val="000000"/>
           <w:sz w:val="18"/>
           <w:szCs w:val="18"/>
         </w:rPr>
@@ -498,63 +574,68 @@
           <w:rFonts w:hint="eastAsia"/>
           <w:i/>
           <w:iCs/>
-          <w:color w:val="000000" w:themeColor="text1"/>
+          <w:color w:val="000000"/>
           <w:sz w:val="18"/>
           <w:szCs w:val="18"/>
         </w:rPr>
-        <w:t>{{introduce}}</w:t>
-      </w:r>
-    </w:p>
-    <w:p>
-      <w:pPr>
-        <w:jc w:val="left"/>
-        <w:rPr>
-          <w:rFonts w:hint="eastAsia"/>
+        <w:t>{</w:t>
+      </w:r>
+      <w:r>
+        <w:rPr>
           <w:i/>
           <w:iCs/>
-          <w:color w:val="000000" w:themeColor="text1"/>
+          <w:color w:val="000000"/>
           <w:sz w:val="18"/>
           <w:szCs w:val="18"/>
         </w:rPr>
-      </w:pPr>
-      <w:r>
-        <w:rPr>
-          <w:rFonts w:hint="eastAsia"/>
+        <w:t>{?_has_next}}</w:t>
+      </w:r>
+      <w:r>
+        <w:rPr>
           <w:i/>
           <w:iCs/>
-          <w:color w:val="000000" w:themeColor="text1"/>
+          <w:color w:val="000000"/>
           <w:sz w:val="18"/>
           <w:szCs w:val="18"/>
         </w:rPr>
         <w:br w:type="page"/>
       </w:r>
-    </w:p>
-    <w:p>
-      <w:pPr>
-        <w:jc w:val="left"/>
+      <w:r>
         <w:rPr>
           <w:i/>
           <w:iCs/>
-          <w:color w:val="000000" w:themeColor="text1"/>
+          <w:color w:val="000000"/>
           <w:sz w:val="18"/>
           <w:szCs w:val="18"/>
         </w:rPr>
-      </w:pPr>
-      <w:r>
-        <w:rPr>
-          <w:rFonts w:hint="eastAsia" w:ascii="Cambria" w:hAnsi="Cambria"/>
-          <w:color w:val="000000"/>
-          <w:sz w:val="28"/>
-          <w:lang w:val="zh-CN"/>
+        <w:lastRenderedPageBreak/>
+        <w:t>{{/_has_next}}</w:t>
+      </w:r>
+    </w:p>
+    <w:p>
+      <w:pPr>
+        <w:jc w:val="left"/>
+        <w:rPr>
+          <w:i/>
+          <w:iCs/>
+          <w:color w:val="000000"/>
+          <w:sz w:val="18"/>
+          <w:szCs w:val="18"/>
+        </w:rPr>
+      </w:pPr>
+      <w:r>
+        <w:rPr>
+          <w:rFonts w:ascii="Cambria" w:hAnsi="Cambria" w:hint="eastAsia"/>
+          <w:color w:val="000000"/>
+          <w:sz w:val="28"/>
         </w:rPr>
         <w:t>{{</w:t>
       </w:r>
       <w:r>
         <w:rPr>
-          <w:rFonts w:hint="eastAsia" w:ascii="Cambria" w:hAnsi="Cambria"/>
-          <w:color w:val="000000"/>
-          <w:sz w:val="28"/>
-          <w:lang w:val="en-US" w:eastAsia="zh-CN"/>
+          <w:rFonts w:ascii="Cambria" w:hAnsi="Cambria" w:hint="eastAsia"/>
+          <w:color w:val="000000"/>
+          <w:sz w:val="28"/>
         </w:rPr>
         <w:t>/mores</w:t>
       </w:r>
@@ -563,42 +644,76 @@
           <w:rFonts w:ascii="Cambria" w:hAnsi="Cambria"/>
           <w:color w:val="000000"/>
           <w:sz w:val="28"/>
-          <w:lang w:val="zh-CN"/>
         </w:rPr>
         <w:t>}</w:t>
       </w:r>
       <w:r>
         <w:rPr>
-          <w:rFonts w:hint="eastAsia" w:ascii="Cambria" w:hAnsi="Cambria"/>
-          <w:color w:val="000000"/>
-          <w:sz w:val="28"/>
-          <w:lang w:val="zh-CN"/>
+          <w:rFonts w:ascii="Cambria" w:hAnsi="Cambria" w:hint="eastAsia"/>
+          <w:color w:val="000000"/>
+          <w:sz w:val="28"/>
         </w:rPr>
         <w:t>}</w:t>
       </w:r>
-      <w:bookmarkStart w:id="0" w:name="_GoBack"/>
-      <w:bookmarkEnd w:id="0"/>
     </w:p>
     <w:sectPr>
-      <w:headerReference r:id="rId3" w:type="default"/>
+      <w:headerReference w:type="default" r:id="rId8"/>
       <w:type w:val="continuous"/>
       <w:pgSz w:w="11850" w:h="16783"/>
       <w:pgMar w:top="1440" w:right="1800" w:bottom="1440" w:left="1800" w:header="851" w:footer="992" w:gutter="0"/>
-      <w:cols w:space="425" w:num="1"/>
+      <w:cols w:space="425"/>
       <w:titlePg/>
-      <w:docGrid w:linePitch="312" w:charSpace="0"/>
+      <w:docGrid w:linePitch="312"/>
     </w:sectPr>
   </w:body>
 </w:document>
 </file>
 
+<file path=word/endnotes.xml><?xml version="1.0" encoding="utf-8"?>
+<w:endnotes xmlns:wpc="http://schemas.microsoft.com/office/word/2010/wordprocessingCanvas" xmlns:cx="http://schemas.microsoft.com/office/drawing/2014/chartex" xmlns:cx1="http://schemas.microsoft.com/office/drawing/2015/9/8/chartex" xmlns:cx2="http://schemas.microsoft.com/office/drawing/2015/10/21/chartex" xmlns:cx3="http://schemas.microsoft.com/office/drawing/2016/5/9/chartex" xmlns:cx4="http://schemas.microsoft.com/office/drawing/2016/5/10/chartex" xmlns:cx5="http://schemas.microsoft.com/office/drawing/2016/5/11/chartex" xmlns:cx6="http://schemas.microsoft.com/office/drawing/2016/5/12/chartex" xmlns:cx7="http://schemas.microsoft.com/office/drawing/2016/5/13/chartex" xmlns:cx8="http://schemas.microsoft.com/office/drawing/2016/5/14/chartex" xmlns:mc="http://schemas.openxmlformats.org/markup-compatibility/2006" xmlns:aink="http://schemas.microsoft.com/office/drawing/2016/ink" xmlns:am3d="http://schemas.microsoft.com/office/drawing/2017/model3d" xmlns:o="urn:schemas-microsoft-com:office:office" xmlns:r="http://schemas.openxmlformats.org/officeDocument/2006/relationships" xmlns:m="http://schemas.openxmlformats.org/officeDocument/2006/math" xmlns:v="urn:schemas-microsoft-com:vml" xmlns:wp14="http://schemas.microsoft.com/office/word/2010/wordprocessingDrawing" xmlns:wp="http://schemas.openxmlformats.org/drawingml/2006/wordprocessingDrawing" xmlns:w10="urn:schemas-microsoft-com:office:word" xmlns:w="http://schemas.openxmlformats.org/wordprocessingml/2006/main" xmlns:w14="http://schemas.microsoft.com/office/word/2010/wordml" xmlns:w15="http://schemas.microsoft.com/office/word/2012/wordml" xmlns:w16cex="http://schemas.microsoft.com/office/word/2018/wordml/cex" xmlns:w16cid="http://schemas.microsoft.com/office/word/2016/wordml/cid" xmlns:w16="http://schemas.microsoft.com/office/word/2018/wordml" xmlns:w16se="http://schemas.microsoft.com/office/word/2015/wordml/symex" xmlns:wpg="http://schemas.microsoft.com/office/word/2010/wordprocessingGroup" xmlns:wpi="http://schemas.microsoft.com/office/word/2010/wordprocessingInk" xmlns:wne="http://schemas.microsoft.com/office/word/2006/wordml" xmlns:wps="http://schemas.microsoft.com/office/word/2010/wordprocessingShape" mc:Ignorable="w14 w15 w16se w16cid w16 w16cex wp14">
+  <w:endnote w:type="separator" w:id="-1">
+    <w:p>
+      <w:r>
+        <w:separator/>
+      </w:r>
+    </w:p>
+  </w:endnote>
+  <w:endnote w:type="continuationSeparator" w:id="0">
+    <w:p>
+      <w:r>
+        <w:continuationSeparator/>
+      </w:r>
+    </w:p>
+  </w:endnote>
+</w:endnotes>
+</file>
+
+<file path=word/footnotes.xml><?xml version="1.0" encoding="utf-8"?>
+<w:footnotes xmlns:wpc="http://schemas.microsoft.com/office/word/2010/wordprocessingCanvas" xmlns:cx="http://schemas.microsoft.com/office/drawing/2014/chartex" xmlns:cx1="http://schemas.microsoft.com/office/drawing/2015/9/8/chartex" xmlns:cx2="http://schemas.microsoft.com/office/drawing/2015/10/21/chartex" xmlns:cx3="http://schemas.microsoft.com/office/drawing/2016/5/9/chartex" xmlns:cx4="http://schemas.microsoft.com/office/drawing/2016/5/10/chartex" xmlns:cx5="http://schemas.microsoft.com/office/drawing/2016/5/11/chartex" xmlns:cx6="http://schemas.microsoft.com/office/drawing/2016/5/12/chartex" xmlns:cx7="http://schemas.microsoft.com/office/drawing/2016/5/13/chartex" xmlns:cx8="http://schemas.microsoft.com/office/drawing/2016/5/14/chartex" xmlns:mc="http://schemas.openxmlformats.org/markup-compatibility/2006" xmlns:aink="http://schemas.microsoft.com/office/drawing/2016/ink" xmlns:am3d="http://schemas.microsoft.com/office/drawing/2017/model3d" xmlns:o="urn:schemas-microsoft-com:office:office" xmlns:r="http://schemas.openxmlformats.org/officeDocument/2006/relationships" xmlns:m="http://schemas.openxmlformats.org/officeDocument/2006/math" xmlns:v="urn:schemas-microsoft-com:vml" xmlns:wp14="http://schemas.microsoft.com/office/word/2010/wordprocessingDrawing" xmlns:wp="http://schemas.openxmlformats.org/drawingml/2006/wordprocessingDrawing" xmlns:w10="urn:schemas-microsoft-com:office:word" xmlns:w="http://schemas.openxmlformats.org/wordprocessingml/2006/main" xmlns:w14="http://schemas.microsoft.com/office/word/2010/wordml" xmlns:w15="http://schemas.microsoft.com/office/word/2012/wordml" xmlns:w16cex="http://schemas.microsoft.com/office/word/2018/wordml/cex" xmlns:w16cid="http://schemas.microsoft.com/office/word/2016/wordml/cid" xmlns:w16="http://schemas.microsoft.com/office/word/2018/wordml" xmlns:w16se="http://schemas.microsoft.com/office/word/2015/wordml/symex" xmlns:wpg="http://schemas.microsoft.com/office/word/2010/wordprocessingGroup" xmlns:wpi="http://schemas.microsoft.com/office/word/2010/wordprocessingInk" xmlns:wne="http://schemas.microsoft.com/office/word/2006/wordml" xmlns:wps="http://schemas.microsoft.com/office/word/2010/wordprocessingShape" mc:Ignorable="w14 w15 w16se w16cid w16 w16cex wp14">
+  <w:footnote w:type="separator" w:id="-1">
+    <w:p>
+      <w:r>
+        <w:separator/>
+      </w:r>
+    </w:p>
+  </w:footnote>
+  <w:footnote w:type="continuationSeparator" w:id="0">
+    <w:p>
+      <w:r>
+        <w:continuationSeparator/>
+      </w:r>
+    </w:p>
+  </w:footnote>
+</w:footnotes>
+</file>
+
 <file path=word/header1.xml><?xml version="1.0" encoding="utf-8"?>
-<w:hdr xmlns:wpc="http://schemas.microsoft.com/office/word/2010/wordprocessingCanvas" xmlns:mc="http://schemas.openxmlformats.org/markup-compatibility/2006" xmlns:o="urn:schemas-microsoft-com:office:office" xmlns:r="http://schemas.openxmlformats.org/officeDocument/2006/relationships" xmlns:m="http://schemas.openxmlformats.org/officeDocument/2006/math" xmlns:v="urn:schemas-microsoft-com:vml" xmlns:wp14="http://schemas.microsoft.com/office/word/2010/wordprocessingDrawing" xmlns:wp="http://schemas.openxmlformats.org/drawingml/2006/wordprocessingDrawing" xmlns:w10="urn:schemas-microsoft-com:office:word" xmlns:w="http://schemas.openxmlformats.org/wordprocessingml/2006/main" xmlns:w14="http://schemas.microsoft.com/office/word/2010/wordml" xmlns:w15="http://schemas.microsoft.com/office/word/2012/wordml" xmlns:wpg="http://schemas.microsoft.com/office/word/2010/wordprocessingGroup" xmlns:wpi="http://schemas.microsoft.com/office/word/2010/wordprocessingInk" xmlns:wne="http://schemas.microsoft.com/office/word/2006/wordml" xmlns:wps="http://schemas.microsoft.com/office/word/2010/wordprocessingShape" xmlns:wpsCustomData="http://www.wps.cn/officeDocument/2013/wpsCustomData" mc:Ignorable="w14 w15 wp14">
+<w:hdr xmlns:wpc="http://schemas.microsoft.com/office/word/2010/wordprocessingCanvas" xmlns:cx="http://schemas.microsoft.com/office/drawing/2014/chartex" xmlns:cx1="http://schemas.microsoft.com/office/drawing/2015/9/8/chartex" xmlns:cx2="http://schemas.microsoft.com/office/drawing/2015/10/21/chartex" xmlns:cx3="http://schemas.microsoft.com/office/drawing/2016/5/9/chartex" xmlns:cx4="http://schemas.microsoft.com/office/drawing/2016/5/10/chartex" xmlns:cx5="http://schemas.microsoft.com/office/drawing/2016/5/11/chartex" xmlns:cx6="http://schemas.microsoft.com/office/drawing/2016/5/12/chartex" xmlns:cx7="http://schemas.microsoft.com/office/drawing/2016/5/13/chartex" xmlns:cx8="http://schemas.microsoft.com/office/drawing/2016/5/14/chartex" xmlns:mc="http://schemas.openxmlformats.org/markup-compatibility/2006" xmlns:aink="http://schemas.microsoft.com/office/drawing/2016/ink" xmlns:am3d="http://schemas.microsoft.com/office/drawing/2017/model3d" xmlns:o="urn:schemas-microsoft-com:office:office" xmlns:r="http://schemas.openxmlformats.org/officeDocument/2006/relationships" xmlns:m="http://schemas.openxmlformats.org/officeDocument/2006/math" xmlns:v="urn:schemas-microsoft-com:vml" xmlns:wp14="http://schemas.microsoft.com/office/word/2010/wordprocessingDrawing" xmlns:wp="http://schemas.openxmlformats.org/drawingml/2006/wordprocessingDrawing" xmlns:w10="urn:schemas-microsoft-com:office:word" xmlns:w="http://schemas.openxmlformats.org/wordprocessingml/2006/main" xmlns:w14="http://schemas.microsoft.com/office/word/2010/wordml" xmlns:w15="http://schemas.microsoft.com/office/word/2012/wordml" xmlns:w16cex="http://schemas.microsoft.com/office/word/2018/wordml/cex" xmlns:w16cid="http://schemas.microsoft.com/office/word/2016/wordml/cid" xmlns:w16="http://schemas.microsoft.com/office/word/2018/wordml" xmlns:w16se="http://schemas.microsoft.com/office/word/2015/wordml/symex" xmlns:wpg="http://schemas.microsoft.com/office/word/2010/wordprocessingGroup" xmlns:wpi="http://schemas.microsoft.com/office/word/2010/wordprocessingInk" xmlns:wne="http://schemas.microsoft.com/office/word/2006/wordml" xmlns:wps="http://schemas.microsoft.com/office/word/2010/wordprocessingShape" mc:Ignorable="w14 w15 w16se w16cid w16 w16cex wp14">
   <w:p>
     <w:pPr>
-      <w:pStyle w:val="7"/>
+      <w:pStyle w:val="a9"/>
       <w:pBdr>
-        <w:bottom w:val="single" w:color="008000" w:sz="6" w:space="1"/>
+        <w:bottom w:val="single" w:sz="6" w:space="1" w:color="008000"/>
       </w:pBdr>
     </w:pPr>
     <w:r>
@@ -612,287 +727,415 @@
 </file>
 
 <file path=word/styles.xml><?xml version="1.0" encoding="utf-8"?>
-<w:styles xmlns:mc="http://schemas.openxmlformats.org/markup-compatibility/2006" xmlns:o="urn:schemas-microsoft-com:office:office" xmlns:r="http://schemas.openxmlformats.org/officeDocument/2006/relationships" xmlns:m="http://schemas.openxmlformats.org/officeDocument/2006/math" xmlns:v="urn:schemas-microsoft-com:vml" xmlns:w="http://schemas.openxmlformats.org/wordprocessingml/2006/main" xmlns:w14="http://schemas.microsoft.com/office/word/2010/wordml" xmlns:w10="urn:schemas-microsoft-com:office:word" xmlns:sl="http://schemas.openxmlformats.org/schemaLibrary/2006/main" mc:Ignorable="w14">
+<w:styles xmlns:mc="http://schemas.openxmlformats.org/markup-compatibility/2006" xmlns:r="http://schemas.openxmlformats.org/officeDocument/2006/relationships" xmlns:w="http://schemas.openxmlformats.org/wordprocessingml/2006/main" xmlns:w14="http://schemas.microsoft.com/office/word/2010/wordml" xmlns:w15="http://schemas.microsoft.com/office/word/2012/wordml" xmlns:w16cex="http://schemas.microsoft.com/office/word/2018/wordml/cex" xmlns:w16cid="http://schemas.microsoft.com/office/word/2016/wordml/cid" xmlns:w16="http://schemas.microsoft.com/office/word/2018/wordml" xmlns:w16se="http://schemas.microsoft.com/office/word/2015/wordml/symex" mc:Ignorable="w14 w15 w16se w16cid w16 w16cex">
   <w:docDefaults>
     <w:rPrDefault>
       <w:rPr>
-        <w:rFonts w:ascii="Times New Roman" w:hAnsi="Times New Roman" w:eastAsia="宋体" w:cs="Times New Roman"/>
+        <w:rFonts w:ascii="Times New Roman" w:eastAsia="宋体" w:hAnsi="Times New Roman" w:cs="Times New Roman"/>
+        <w:lang w:val="en-US" w:eastAsia="zh-CN" w:bidi="ar-SA"/>
       </w:rPr>
     </w:rPrDefault>
+    <w:pPrDefault/>
   </w:docDefaults>
-  <w:latentStyles w:count="260" w:defQFormat="0" w:defUnhideWhenUsed="1" w:defSemiHidden="1" w:defUIPriority="99" w:defLockedState="0">
-    <w:lsdException w:qFormat="1" w:unhideWhenUsed="0" w:uiPriority="0" w:semiHidden="0" w:name="Normal"/>
-    <w:lsdException w:qFormat="1" w:unhideWhenUsed="0" w:uiPriority="9" w:semiHidden="0" w:name="heading 1"/>
-    <w:lsdException w:qFormat="1" w:uiPriority="9" w:semiHidden="0" w:name="heading 2"/>
-    <w:lsdException w:qFormat="1" w:uiPriority="9" w:name="heading 3"/>
-    <w:lsdException w:qFormat="1" w:uiPriority="9" w:name="heading 4"/>
-    <w:lsdException w:qFormat="1" w:uiPriority="9" w:name="heading 5"/>
-    <w:lsdException w:qFormat="1" w:uiPriority="9" w:name="heading 6"/>
-    <w:lsdException w:qFormat="1" w:uiPriority="9" w:name="heading 7"/>
-    <w:lsdException w:qFormat="1" w:uiPriority="9" w:name="heading 8"/>
-    <w:lsdException w:qFormat="1" w:uiPriority="9" w:name="heading 9"/>
-    <w:lsdException w:uiPriority="0" w:name="index 1"/>
-    <w:lsdException w:uiPriority="0" w:name="index 2"/>
-    <w:lsdException w:uiPriority="0" w:name="index 3"/>
-    <w:lsdException w:uiPriority="0" w:name="index 4"/>
-    <w:lsdException w:uiPriority="0" w:name="index 5"/>
-    <w:lsdException w:uiPriority="0" w:name="index 6"/>
-    <w:lsdException w:uiPriority="0" w:name="index 7"/>
-    <w:lsdException w:uiPriority="0" w:name="index 8"/>
-    <w:lsdException w:uiPriority="0" w:name="index 9"/>
-    <w:lsdException w:uiPriority="39" w:name="toc 1"/>
-    <w:lsdException w:uiPriority="39" w:name="toc 2"/>
-    <w:lsdException w:uiPriority="39" w:name="toc 3"/>
-    <w:lsdException w:uiPriority="39" w:name="toc 4"/>
-    <w:lsdException w:uiPriority="39" w:name="toc 5"/>
-    <w:lsdException w:uiPriority="39" w:name="toc 6"/>
-    <w:lsdException w:uiPriority="39" w:name="toc 7"/>
-    <w:lsdException w:uiPriority="39" w:name="toc 8"/>
-    <w:lsdException w:uiPriority="39" w:name="toc 9"/>
-    <w:lsdException w:uiPriority="0" w:name="Normal Indent"/>
-    <w:lsdException w:uiPriority="0" w:name="footnote text"/>
-    <w:lsdException w:qFormat="1" w:uiPriority="0" w:semiHidden="0" w:name="annotation text"/>
-    <w:lsdException w:uiPriority="0" w:semiHidden="0" w:name="header"/>
-    <w:lsdException w:qFormat="1" w:uiPriority="0" w:semiHidden="0" w:name="footer"/>
-    <w:lsdException w:uiPriority="0" w:name="index heading"/>
-    <w:lsdException w:qFormat="1" w:uiPriority="35" w:name="caption"/>
-    <w:lsdException w:uiPriority="0" w:name="table of figures"/>
-    <w:lsdException w:uiPriority="0" w:name="envelope address"/>
-    <w:lsdException w:uiPriority="0" w:name="envelope return"/>
-    <w:lsdException w:uiPriority="0" w:name="footnote reference"/>
-    <w:lsdException w:qFormat="1" w:uiPriority="0" w:semiHidden="0" w:name="annotation reference"/>
-    <w:lsdException w:uiPriority="0" w:name="line number"/>
-    <w:lsdException w:uiPriority="0" w:name="page number"/>
-    <w:lsdException w:uiPriority="0" w:name="endnote reference"/>
-    <w:lsdException w:uiPriority="0" w:name="endnote text"/>
-    <w:lsdException w:uiPriority="0" w:name="table of authorities"/>
-    <w:lsdException w:uiPriority="0" w:name="macro"/>
-    <w:lsdException w:uiPriority="0" w:name="toa heading"/>
-    <w:lsdException w:uiPriority="0" w:name="List"/>
-    <w:lsdException w:uiPriority="0" w:name="List Bullet"/>
-    <w:lsdException w:uiPriority="0" w:name="List Number"/>
-    <w:lsdException w:uiPriority="0" w:name="List 2"/>
-    <w:lsdException w:uiPriority="0" w:name="List 3"/>
-    <w:lsdException w:uiPriority="0" w:name="List 4"/>
-    <w:lsdException w:uiPriority="0" w:name="List 5"/>
-    <w:lsdException w:uiPriority="0" w:name="List Bullet 2"/>
-    <w:lsdException w:uiPriority="0" w:name="List Bullet 3"/>
-    <w:lsdException w:uiPriority="0" w:name="List Bullet 4"/>
-    <w:lsdException w:uiPriority="0" w:name="List Bullet 5"/>
-    <w:lsdException w:uiPriority="0" w:name="List Number 2"/>
-    <w:lsdException w:uiPriority="0" w:name="List Number 3"/>
-    <w:lsdException w:uiPriority="0" w:name="List Number 4"/>
-    <w:lsdException w:uiPriority="0" w:name="List Number 5"/>
-    <w:lsdException w:qFormat="1" w:unhideWhenUsed="0" w:uiPriority="10" w:semiHidden="0" w:name="Title"/>
-    <w:lsdException w:uiPriority="0" w:name="Closing"/>
-    <w:lsdException w:uiPriority="0" w:name="Signature"/>
-    <w:lsdException w:uiPriority="1" w:semiHidden="0" w:name="Default Paragraph Font"/>
-    <w:lsdException w:uiPriority="0" w:name="Body Text"/>
-    <w:lsdException w:uiPriority="0" w:name="Body Text Indent"/>
-    <w:lsdException w:uiPriority="0" w:name="List Continue"/>
-    <w:lsdException w:uiPriority="0" w:name="List Continue 2"/>
-    <w:lsdException w:uiPriority="0" w:name="List Continue 3"/>
-    <w:lsdException w:uiPriority="0" w:name="List Continue 4"/>
-    <w:lsdException w:uiPriority="0" w:name="List Continue 5"/>
-    <w:lsdException w:uiPriority="0" w:name="Message Header"/>
-    <w:lsdException w:qFormat="1" w:unhideWhenUsed="0" w:uiPriority="11" w:semiHidden="0" w:name="Subtitle"/>
-    <w:lsdException w:uiPriority="0" w:name="Salutation"/>
-    <w:lsdException w:uiPriority="0" w:name="Date"/>
-    <w:lsdException w:uiPriority="0" w:name="Body Text First Indent"/>
-    <w:lsdException w:uiPriority="0" w:name="Body Text First Indent 2"/>
-    <w:lsdException w:uiPriority="0" w:name="Note Heading"/>
-    <w:lsdException w:uiPriority="0" w:name="Body Text 2"/>
-    <w:lsdException w:uiPriority="0" w:name="Body Text 3"/>
-    <w:lsdException w:uiPriority="0" w:name="Body Text Indent 2"/>
-    <w:lsdException w:uiPriority="0" w:name="Body Text Indent 3"/>
-    <w:lsdException w:uiPriority="0" w:name="Block Text"/>
-    <w:lsdException w:uiPriority="0" w:name="Hyperlink"/>
-    <w:lsdException w:uiPriority="0" w:name="FollowedHyperlink"/>
-    <w:lsdException w:qFormat="1" w:unhideWhenUsed="0" w:uiPriority="22" w:semiHidden="0" w:name="Strong"/>
-    <w:lsdException w:qFormat="1" w:unhideWhenUsed="0" w:uiPriority="20" w:semiHidden="0" w:name="Emphasis"/>
-    <w:lsdException w:uiPriority="0" w:name="Document Map"/>
-    <w:lsdException w:uiPriority="0" w:name="Plain Text"/>
-    <w:lsdException w:uiPriority="0" w:name="E-mail Signature"/>
-    <w:lsdException w:uiPriority="0" w:name="Normal (Web)"/>
-    <w:lsdException w:uiPriority="0" w:name="HTML Acronym"/>
-    <w:lsdException w:uiPriority="0" w:name="HTML Address"/>
-    <w:lsdException w:uiPriority="0" w:name="HTML Cite"/>
-    <w:lsdException w:uiPriority="0" w:name="HTML Code"/>
-    <w:lsdException w:uiPriority="0" w:name="HTML Definition"/>
-    <w:lsdException w:uiPriority="0" w:name="HTML Keyboard"/>
-    <w:lsdException w:uiPriority="0" w:name="HTML Preformatted"/>
-    <w:lsdException w:uiPriority="0" w:name="HTML Sample"/>
-    <w:lsdException w:uiPriority="0" w:name="HTML Typewriter"/>
-    <w:lsdException w:uiPriority="0" w:name="HTML Variable"/>
-    <w:lsdException w:uiPriority="99" w:semiHidden="0" w:name="Normal Table"/>
-    <w:lsdException w:qFormat="1" w:uiPriority="0" w:semiHidden="0" w:name="annotation subject"/>
-    <w:lsdException w:uiPriority="99" w:name="Table Simple 1"/>
-    <w:lsdException w:uiPriority="99" w:name="Table Simple 2"/>
-    <w:lsdException w:uiPriority="99" w:name="Table Simple 3"/>
-    <w:lsdException w:uiPriority="99" w:name="Table Classic 1"/>
-    <w:lsdException w:uiPriority="99" w:name="Table Classic 2"/>
-    <w:lsdException w:uiPriority="99" w:name="Table Classic 3"/>
-    <w:lsdException w:uiPriority="99" w:name="Table Classic 4"/>
-    <w:lsdException w:uiPriority="99" w:name="Table Colorful 1"/>
-    <w:lsdException w:uiPriority="99" w:name="Table Colorful 2"/>
-    <w:lsdException w:uiPriority="99" w:name="Table Colorful 3"/>
-    <w:lsdException w:uiPriority="99" w:name="Table Columns 1"/>
-    <w:lsdException w:uiPriority="99" w:name="Table Columns 2"/>
-    <w:lsdException w:uiPriority="99" w:name="Table Columns 3"/>
-    <w:lsdException w:uiPriority="99" w:name="Table Columns 4"/>
-    <w:lsdException w:uiPriority="99" w:name="Table Columns 5"/>
-    <w:lsdException w:uiPriority="99" w:name="Table Grid 1"/>
-    <w:lsdException w:uiPriority="99" w:name="Table Grid 2"/>
-    <w:lsdException w:uiPriority="99" w:name="Table Grid 3"/>
-    <w:lsdException w:uiPriority="99" w:name="Table Grid 4"/>
-    <w:lsdException w:uiPriority="99" w:name="Table Grid 5"/>
-    <w:lsdException w:uiPriority="99" w:name="Table Grid 6"/>
-    <w:lsdException w:uiPriority="99" w:name="Table Grid 7"/>
-    <w:lsdException w:uiPriority="99" w:name="Table Grid 8"/>
-    <w:lsdException w:uiPriority="99" w:name="Table List 1"/>
-    <w:lsdException w:uiPriority="99" w:name="Table List 2"/>
-    <w:lsdException w:uiPriority="99" w:name="Table List 3"/>
-    <w:lsdException w:uiPriority="99" w:name="Table List 4"/>
-    <w:lsdException w:uiPriority="99" w:name="Table List 5"/>
-    <w:lsdException w:uiPriority="99" w:name="Table List 6"/>
-    <w:lsdException w:uiPriority="99" w:name="Table List 7"/>
-    <w:lsdException w:uiPriority="99" w:name="Table List 8"/>
-    <w:lsdException w:uiPriority="99" w:name="Table 3D effects 1"/>
-    <w:lsdException w:uiPriority="99" w:name="Table 3D effects 2"/>
-    <w:lsdException w:uiPriority="99" w:name="Table 3D effects 3"/>
-    <w:lsdException w:uiPriority="99" w:name="Table Contemporary"/>
-    <w:lsdException w:uiPriority="99" w:name="Table Elegant"/>
-    <w:lsdException w:uiPriority="99" w:name="Table Professional"/>
-    <w:lsdException w:uiPriority="99" w:name="Table Subtle 1"/>
-    <w:lsdException w:uiPriority="99" w:name="Table Subtle 2"/>
-    <w:lsdException w:uiPriority="99" w:name="Table Web 1"/>
-    <w:lsdException w:uiPriority="99" w:name="Table Web 2"/>
-    <w:lsdException w:uiPriority="99" w:name="Table Web 3"/>
-    <w:lsdException w:qFormat="1" w:uiPriority="0" w:semiHidden="0" w:name="Balloon Text"/>
-    <w:lsdException w:qFormat="1" w:unhideWhenUsed="0" w:uiPriority="99" w:semiHidden="0" w:name="Table Grid"/>
-    <w:lsdException w:uiPriority="99" w:name="Table Theme"/>
-    <w:lsdException w:unhideWhenUsed="0" w:uiPriority="60" w:semiHidden="0" w:name="Light Shading"/>
-    <w:lsdException w:unhideWhenUsed="0" w:uiPriority="61" w:semiHidden="0" w:name="Light List"/>
-    <w:lsdException w:unhideWhenUsed="0" w:uiPriority="62" w:semiHidden="0" w:name="Light Grid"/>
-    <w:lsdException w:unhideWhenUsed="0" w:uiPriority="63" w:semiHidden="0" w:name="Medium Shading 1"/>
-    <w:lsdException w:unhideWhenUsed="0" w:uiPriority="64" w:semiHidden="0" w:name="Medium Shading 2"/>
-    <w:lsdException w:unhideWhenUsed="0" w:uiPriority="65" w:semiHidden="0" w:name="Medium List 1"/>
-    <w:lsdException w:unhideWhenUsed="0" w:uiPriority="66" w:semiHidden="0" w:name="Medium List 2"/>
-    <w:lsdException w:unhideWhenUsed="0" w:uiPriority="67" w:semiHidden="0" w:name="Medium Grid 1"/>
-    <w:lsdException w:unhideWhenUsed="0" w:uiPriority="68" w:semiHidden="0" w:name="Medium Grid 2"/>
-    <w:lsdException w:unhideWhenUsed="0" w:uiPriority="69" w:semiHidden="0" w:name="Medium Grid 3"/>
-    <w:lsdException w:unhideWhenUsed="0" w:uiPriority="70" w:semiHidden="0" w:name="Dark List"/>
-    <w:lsdException w:unhideWhenUsed="0" w:uiPriority="71" w:semiHidden="0" w:name="Colorful Shading"/>
-    <w:lsdException w:unhideWhenUsed="0" w:uiPriority="72" w:semiHidden="0" w:name="Colorful List"/>
-    <w:lsdException w:unhideWhenUsed="0" w:uiPriority="73" w:semiHidden="0" w:name="Colorful Grid"/>
-    <w:lsdException w:unhideWhenUsed="0" w:uiPriority="60" w:semiHidden="0" w:name="Light Shading Accent 1"/>
-    <w:lsdException w:unhideWhenUsed="0" w:uiPriority="61" w:semiHidden="0" w:name="Light List Accent 1"/>
-    <w:lsdException w:unhideWhenUsed="0" w:uiPriority="62" w:semiHidden="0" w:name="Light Grid Accent 1"/>
-    <w:lsdException w:unhideWhenUsed="0" w:uiPriority="63" w:semiHidden="0" w:name="Medium Shading 1 Accent 1"/>
-    <w:lsdException w:unhideWhenUsed="0" w:uiPriority="64" w:semiHidden="0" w:name="Medium Shading 2 Accent 1"/>
-    <w:lsdException w:unhideWhenUsed="0" w:uiPriority="65" w:semiHidden="0" w:name="Medium List 1 Accent 1"/>
-    <w:lsdException w:unhideWhenUsed="0" w:uiPriority="66" w:semiHidden="0" w:name="Medium List 2 Accent 1"/>
-    <w:lsdException w:unhideWhenUsed="0" w:uiPriority="67" w:semiHidden="0" w:name="Medium Grid 1 Accent 1"/>
-    <w:lsdException w:unhideWhenUsed="0" w:uiPriority="68" w:semiHidden="0" w:name="Medium Grid 2 Accent 1"/>
-    <w:lsdException w:unhideWhenUsed="0" w:uiPriority="69" w:semiHidden="0" w:name="Medium Grid 3 Accent 1"/>
-    <w:lsdException w:unhideWhenUsed="0" w:uiPriority="70" w:semiHidden="0" w:name="Dark List Accent 1"/>
-    <w:lsdException w:unhideWhenUsed="0" w:uiPriority="71" w:semiHidden="0" w:name="Colorful Shading Accent 1"/>
-    <w:lsdException w:unhideWhenUsed="0" w:uiPriority="72" w:semiHidden="0" w:name="Colorful List Accent 1"/>
-    <w:lsdException w:unhideWhenUsed="0" w:uiPriority="73" w:semiHidden="0" w:name="Colorful Grid Accent 1"/>
-    <w:lsdException w:unhideWhenUsed="0" w:uiPriority="60" w:semiHidden="0" w:name="Light Shading Accent 2"/>
-    <w:lsdException w:unhideWhenUsed="0" w:uiPriority="61" w:semiHidden="0" w:name="Light List Accent 2"/>
-    <w:lsdException w:unhideWhenUsed="0" w:uiPriority="62" w:semiHidden="0" w:name="Light Grid Accent 2"/>
-    <w:lsdException w:unhideWhenUsed="0" w:uiPriority="63" w:semiHidden="0" w:name="Medium Shading 1 Accent 2"/>
-    <w:lsdException w:unhideWhenUsed="0" w:uiPriority="64" w:semiHidden="0" w:name="Medium Shading 2 Accent 2"/>
-    <w:lsdException w:unhideWhenUsed="0" w:uiPriority="65" w:semiHidden="0" w:name="Medium List 1 Accent 2"/>
-    <w:lsdException w:unhideWhenUsed="0" w:uiPriority="66" w:semiHidden="0" w:name="Medium List 2 Accent 2"/>
-    <w:lsdException w:unhideWhenUsed="0" w:uiPriority="67" w:semiHidden="0" w:name="Medium Grid 1 Accent 2"/>
-    <w:lsdException w:unhideWhenUsed="0" w:uiPriority="68" w:semiHidden="0" w:name="Medium Grid 2 Accent 2"/>
-    <w:lsdException w:unhideWhenUsed="0" w:uiPriority="69" w:semiHidden="0" w:name="Medium Grid 3 Accent 2"/>
-    <w:lsdException w:unhideWhenUsed="0" w:uiPriority="70" w:semiHidden="0" w:name="Dark List Accent 2"/>
-    <w:lsdException w:unhideWhenUsed="0" w:uiPriority="71" w:semiHidden="0" w:name="Colorful Shading Accent 2"/>
-    <w:lsdException w:unhideWhenUsed="0" w:uiPriority="72" w:semiHidden="0" w:name="Colorful List Accent 2"/>
-    <w:lsdException w:unhideWhenUsed="0" w:uiPriority="73" w:semiHidden="0" w:name="Colorful Grid Accent 2"/>
-    <w:lsdException w:unhideWhenUsed="0" w:uiPriority="60" w:semiHidden="0" w:name="Light Shading Accent 3"/>
-    <w:lsdException w:unhideWhenUsed="0" w:uiPriority="61" w:semiHidden="0" w:name="Light List Accent 3"/>
-    <w:lsdException w:unhideWhenUsed="0" w:uiPriority="62" w:semiHidden="0" w:name="Light Grid Accent 3"/>
-    <w:lsdException w:unhideWhenUsed="0" w:uiPriority="63" w:semiHidden="0" w:name="Medium Shading 1 Accent 3"/>
-    <w:lsdException w:unhideWhenUsed="0" w:uiPriority="64" w:semiHidden="0" w:name="Medium Shading 2 Accent 3"/>
-    <w:lsdException w:unhideWhenUsed="0" w:uiPriority="65" w:semiHidden="0" w:name="Medium List 1 Accent 3"/>
-    <w:lsdException w:unhideWhenUsed="0" w:uiPriority="66" w:semiHidden="0" w:name="Medium List 2 Accent 3"/>
-    <w:lsdException w:unhideWhenUsed="0" w:uiPriority="67" w:semiHidden="0" w:name="Medium Grid 1 Accent 3"/>
-    <w:lsdException w:unhideWhenUsed="0" w:uiPriority="68" w:semiHidden="0" w:name="Medium Grid 2 Accent 3"/>
-    <w:lsdException w:unhideWhenUsed="0" w:uiPriority="69" w:semiHidden="0" w:name="Medium Grid 3 Accent 3"/>
-    <w:lsdException w:unhideWhenUsed="0" w:uiPriority="70" w:semiHidden="0" w:name="Dark List Accent 3"/>
-    <w:lsdException w:unhideWhenUsed="0" w:uiPriority="71" w:semiHidden="0" w:name="Colorful Shading Accent 3"/>
-    <w:lsdException w:unhideWhenUsed="0" w:uiPriority="72" w:semiHidden="0" w:name="Colorful List Accent 3"/>
-    <w:lsdException w:unhideWhenUsed="0" w:uiPriority="73" w:semiHidden="0" w:name="Colorful Grid Accent 3"/>
-    <w:lsdException w:unhideWhenUsed="0" w:uiPriority="60" w:semiHidden="0" w:name="Light Shading Accent 4"/>
-    <w:lsdException w:unhideWhenUsed="0" w:uiPriority="61" w:semiHidden="0" w:name="Light List Accent 4"/>
-    <w:lsdException w:unhideWhenUsed="0" w:uiPriority="62" w:semiHidden="0" w:name="Light Grid Accent 4"/>
-    <w:lsdException w:unhideWhenUsed="0" w:uiPriority="63" w:semiHidden="0" w:name="Medium Shading 1 Accent 4"/>
-    <w:lsdException w:unhideWhenUsed="0" w:uiPriority="64" w:semiHidden="0" w:name="Medium Shading 2 Accent 4"/>
-    <w:lsdException w:unhideWhenUsed="0" w:uiPriority="65" w:semiHidden="0" w:name="Medium List 1 Accent 4"/>
-    <w:lsdException w:unhideWhenUsed="0" w:uiPriority="66" w:semiHidden="0" w:name="Medium List 2 Accent 4"/>
-    <w:lsdException w:unhideWhenUsed="0" w:uiPriority="67" w:semiHidden="0" w:name="Medium Grid 1 Accent 4"/>
-    <w:lsdException w:unhideWhenUsed="0" w:uiPriority="68" w:semiHidden="0" w:name="Medium Grid 2 Accent 4"/>
-    <w:lsdException w:unhideWhenUsed="0" w:uiPriority="69" w:semiHidden="0" w:name="Medium Grid 3 Accent 4"/>
-    <w:lsdException w:unhideWhenUsed="0" w:uiPriority="70" w:semiHidden="0" w:name="Dark List Accent 4"/>
-    <w:lsdException w:unhideWhenUsed="0" w:uiPriority="71" w:semiHidden="0" w:name="Colorful Shading Accent 4"/>
-    <w:lsdException w:unhideWhenUsed="0" w:uiPriority="72" w:semiHidden="0" w:name="Colorful List Accent 4"/>
-    <w:lsdException w:unhideWhenUsed="0" w:uiPriority="73" w:semiHidden="0" w:name="Colorful Grid Accent 4"/>
-    <w:lsdException w:unhideWhenUsed="0" w:uiPriority="60" w:semiHidden="0" w:name="Light Shading Accent 5"/>
-    <w:lsdException w:unhideWhenUsed="0" w:uiPriority="61" w:semiHidden="0" w:name="Light List Accent 5"/>
-    <w:lsdException w:unhideWhenUsed="0" w:uiPriority="62" w:semiHidden="0" w:name="Light Grid Accent 5"/>
-    <w:lsdException w:unhideWhenUsed="0" w:uiPriority="63" w:semiHidden="0" w:name="Medium Shading 1 Accent 5"/>
-    <w:lsdException w:unhideWhenUsed="0" w:uiPriority="64" w:semiHidden="0" w:name="Medium Shading 2 Accent 5"/>
-    <w:lsdException w:unhideWhenUsed="0" w:uiPriority="65" w:semiHidden="0" w:name="Medium List 1 Accent 5"/>
-    <w:lsdException w:unhideWhenUsed="0" w:uiPriority="66" w:semiHidden="0" w:name="Medium List 2 Accent 5"/>
-    <w:lsdException w:unhideWhenUsed="0" w:uiPriority="67" w:semiHidden="0" w:name="Medium Grid 1 Accent 5"/>
-    <w:lsdException w:unhideWhenUsed="0" w:uiPriority="68" w:semiHidden="0" w:name="Medium Grid 2 Accent 5"/>
-    <w:lsdException w:unhideWhenUsed="0" w:uiPriority="69" w:semiHidden="0" w:name="Medium Grid 3 Accent 5"/>
-    <w:lsdException w:unhideWhenUsed="0" w:uiPriority="70" w:semiHidden="0" w:name="Dark List Accent 5"/>
-    <w:lsdException w:unhideWhenUsed="0" w:uiPriority="71" w:semiHidden="0" w:name="Colorful Shading Accent 5"/>
-    <w:lsdException w:unhideWhenUsed="0" w:uiPriority="72" w:semiHidden="0" w:name="Colorful List Accent 5"/>
-    <w:lsdException w:unhideWhenUsed="0" w:uiPriority="73" w:semiHidden="0" w:name="Colorful Grid Accent 5"/>
-    <w:lsdException w:unhideWhenUsed="0" w:uiPriority="60" w:semiHidden="0" w:name="Light Shading Accent 6"/>
-    <w:lsdException w:unhideWhenUsed="0" w:uiPriority="61" w:semiHidden="0" w:name="Light List Accent 6"/>
-    <w:lsdException w:unhideWhenUsed="0" w:uiPriority="62" w:semiHidden="0" w:name="Light Grid Accent 6"/>
-    <w:lsdException w:unhideWhenUsed="0" w:uiPriority="63" w:semiHidden="0" w:name="Medium Shading 1 Accent 6"/>
-    <w:lsdException w:unhideWhenUsed="0" w:uiPriority="64" w:semiHidden="0" w:name="Medium Shading 2 Accent 6"/>
-    <w:lsdException w:unhideWhenUsed="0" w:uiPriority="65" w:semiHidden="0" w:name="Medium List 1 Accent 6"/>
-    <w:lsdException w:unhideWhenUsed="0" w:uiPriority="66" w:semiHidden="0" w:name="Medium List 2 Accent 6"/>
-    <w:lsdException w:unhideWhenUsed="0" w:uiPriority="67" w:semiHidden="0" w:name="Medium Grid 1 Accent 6"/>
-    <w:lsdException w:unhideWhenUsed="0" w:uiPriority="68" w:semiHidden="0" w:name="Medium Grid 2 Accent 6"/>
-    <w:lsdException w:unhideWhenUsed="0" w:uiPriority="69" w:semiHidden="0" w:name="Medium Grid 3 Accent 6"/>
-    <w:lsdException w:unhideWhenUsed="0" w:uiPriority="70" w:semiHidden="0" w:name="Dark List Accent 6"/>
-    <w:lsdException w:unhideWhenUsed="0" w:uiPriority="71" w:semiHidden="0" w:name="Colorful Shading Accent 6"/>
-    <w:lsdException w:unhideWhenUsed="0" w:uiPriority="72" w:semiHidden="0" w:name="Colorful List Accent 6"/>
-    <w:lsdException w:unhideWhenUsed="0" w:uiPriority="73" w:semiHidden="0" w:name="Colorful Grid Accent 6"/>
+  <w:latentStyles w:defLockedState="0" w:defUIPriority="0" w:defSemiHidden="0" w:defUnhideWhenUsed="0" w:defQFormat="0" w:count="376">
+    <w:lsdException w:name="Normal" w:qFormat="1"/>
+    <w:lsdException w:name="heading 1" w:uiPriority="9" w:qFormat="1"/>
+    <w:lsdException w:name="heading 2" w:uiPriority="9" w:unhideWhenUsed="1" w:qFormat="1"/>
+    <w:lsdException w:name="heading 3" w:semiHidden="1" w:uiPriority="9" w:unhideWhenUsed="1" w:qFormat="1"/>
+    <w:lsdException w:name="heading 4" w:semiHidden="1" w:uiPriority="9" w:unhideWhenUsed="1" w:qFormat="1"/>
+    <w:lsdException w:name="heading 5" w:semiHidden="1" w:uiPriority="9" w:unhideWhenUsed="1" w:qFormat="1"/>
+    <w:lsdException w:name="heading 6" w:semiHidden="1" w:uiPriority="9" w:unhideWhenUsed="1" w:qFormat="1"/>
+    <w:lsdException w:name="heading 7" w:semiHidden="1" w:uiPriority="9" w:unhideWhenUsed="1" w:qFormat="1"/>
+    <w:lsdException w:name="heading 8" w:semiHidden="1" w:uiPriority="9" w:unhideWhenUsed="1" w:qFormat="1"/>
+    <w:lsdException w:name="heading 9" w:semiHidden="1" w:uiPriority="9" w:unhideWhenUsed="1" w:qFormat="1"/>
+    <w:lsdException w:name="index 1" w:semiHidden="1" w:unhideWhenUsed="1"/>
+    <w:lsdException w:name="index 2" w:semiHidden="1" w:unhideWhenUsed="1"/>
+    <w:lsdException w:name="index 3" w:semiHidden="1" w:unhideWhenUsed="1"/>
+    <w:lsdException w:name="index 4" w:semiHidden="1" w:unhideWhenUsed="1"/>
+    <w:lsdException w:name="index 5" w:semiHidden="1" w:unhideWhenUsed="1"/>
+    <w:lsdException w:name="index 6" w:semiHidden="1" w:unhideWhenUsed="1"/>
+    <w:lsdException w:name="index 7" w:semiHidden="1" w:unhideWhenUsed="1"/>
+    <w:lsdException w:name="index 8" w:semiHidden="1" w:unhideWhenUsed="1"/>
+    <w:lsdException w:name="index 9" w:semiHidden="1" w:unhideWhenUsed="1"/>
+    <w:lsdException w:name="toc 1" w:semiHidden="1" w:uiPriority="39" w:unhideWhenUsed="1"/>
+    <w:lsdException w:name="toc 2" w:semiHidden="1" w:uiPriority="39" w:unhideWhenUsed="1"/>
+    <w:lsdException w:name="toc 3" w:semiHidden="1" w:uiPriority="39" w:unhideWhenUsed="1"/>
+    <w:lsdException w:name="toc 4" w:semiHidden="1" w:uiPriority="39" w:unhideWhenUsed="1"/>
+    <w:lsdException w:name="toc 5" w:semiHidden="1" w:uiPriority="39" w:unhideWhenUsed="1"/>
+    <w:lsdException w:name="toc 6" w:semiHidden="1" w:uiPriority="39" w:unhideWhenUsed="1"/>
+    <w:lsdException w:name="toc 7" w:semiHidden="1" w:uiPriority="39" w:unhideWhenUsed="1"/>
+    <w:lsdException w:name="toc 8" w:semiHidden="1" w:uiPriority="39" w:unhideWhenUsed="1"/>
+    <w:lsdException w:name="toc 9" w:semiHidden="1" w:uiPriority="39" w:unhideWhenUsed="1"/>
+    <w:lsdException w:name="Normal Indent" w:semiHidden="1" w:unhideWhenUsed="1"/>
+    <w:lsdException w:name="footnote text" w:semiHidden="1" w:unhideWhenUsed="1"/>
+    <w:lsdException w:name="annotation text" w:unhideWhenUsed="1" w:qFormat="1"/>
+    <w:lsdException w:name="header" w:unhideWhenUsed="1"/>
+    <w:lsdException w:name="footer" w:unhideWhenUsed="1" w:qFormat="1"/>
+    <w:lsdException w:name="index heading" w:semiHidden="1" w:unhideWhenUsed="1"/>
+    <w:lsdException w:name="caption" w:semiHidden="1" w:uiPriority="35" w:unhideWhenUsed="1" w:qFormat="1"/>
+    <w:lsdException w:name="table of figures" w:semiHidden="1" w:unhideWhenUsed="1"/>
+    <w:lsdException w:name="envelope address" w:semiHidden="1" w:unhideWhenUsed="1"/>
+    <w:lsdException w:name="envelope return" w:semiHidden="1" w:unhideWhenUsed="1"/>
+    <w:lsdException w:name="footnote reference" w:semiHidden="1" w:unhideWhenUsed="1"/>
+    <w:lsdException w:name="annotation reference" w:unhideWhenUsed="1" w:qFormat="1"/>
+    <w:lsdException w:name="line number" w:semiHidden="1" w:unhideWhenUsed="1"/>
+    <w:lsdException w:name="page number" w:semiHidden="1" w:unhideWhenUsed="1"/>
+    <w:lsdException w:name="endnote reference" w:semiHidden="1" w:unhideWhenUsed="1"/>
+    <w:lsdException w:name="endnote text" w:semiHidden="1" w:unhideWhenUsed="1"/>
+    <w:lsdException w:name="table of authorities" w:semiHidden="1" w:unhideWhenUsed="1"/>
+    <w:lsdException w:name="macro" w:semiHidden="1" w:unhideWhenUsed="1"/>
+    <w:lsdException w:name="toa heading" w:semiHidden="1" w:unhideWhenUsed="1"/>
+    <w:lsdException w:name="List" w:semiHidden="1" w:unhideWhenUsed="1"/>
+    <w:lsdException w:name="List Bullet" w:semiHidden="1" w:unhideWhenUsed="1"/>
+    <w:lsdException w:name="List Number" w:semiHidden="1" w:unhideWhenUsed="1"/>
+    <w:lsdException w:name="List 2" w:semiHidden="1" w:unhideWhenUsed="1"/>
+    <w:lsdException w:name="List 3" w:semiHidden="1" w:unhideWhenUsed="1"/>
+    <w:lsdException w:name="List 4" w:semiHidden="1" w:unhideWhenUsed="1"/>
+    <w:lsdException w:name="List 5" w:semiHidden="1" w:unhideWhenUsed="1"/>
+    <w:lsdException w:name="List Bullet 2" w:semiHidden="1" w:unhideWhenUsed="1"/>
+    <w:lsdException w:name="List Bullet 3" w:semiHidden="1" w:unhideWhenUsed="1"/>
+    <w:lsdException w:name="List Bullet 4" w:semiHidden="1" w:unhideWhenUsed="1"/>
+    <w:lsdException w:name="List Bullet 5" w:semiHidden="1" w:unhideWhenUsed="1"/>
+    <w:lsdException w:name="List Number 2" w:semiHidden="1" w:unhideWhenUsed="1"/>
+    <w:lsdException w:name="List Number 3" w:semiHidden="1" w:unhideWhenUsed="1"/>
+    <w:lsdException w:name="List Number 4" w:semiHidden="1" w:unhideWhenUsed="1"/>
+    <w:lsdException w:name="List Number 5" w:semiHidden="1" w:unhideWhenUsed="1"/>
+    <w:lsdException w:name="Title" w:uiPriority="10" w:qFormat="1"/>
+    <w:lsdException w:name="Closing" w:semiHidden="1" w:unhideWhenUsed="1"/>
+    <w:lsdException w:name="Signature" w:semiHidden="1" w:unhideWhenUsed="1"/>
+    <w:lsdException w:name="Default Paragraph Font" w:uiPriority="1" w:unhideWhenUsed="1"/>
+    <w:lsdException w:name="Body Text" w:semiHidden="1" w:unhideWhenUsed="1"/>
+    <w:lsdException w:name="Body Text Indent" w:semiHidden="1" w:unhideWhenUsed="1"/>
+    <w:lsdException w:name="List Continue" w:semiHidden="1" w:unhideWhenUsed="1"/>
+    <w:lsdException w:name="List Continue 2" w:semiHidden="1" w:unhideWhenUsed="1"/>
+    <w:lsdException w:name="List Continue 3" w:semiHidden="1" w:unhideWhenUsed="1"/>
+    <w:lsdException w:name="List Continue 4" w:semiHidden="1" w:unhideWhenUsed="1"/>
+    <w:lsdException w:name="List Continue 5" w:semiHidden="1" w:unhideWhenUsed="1"/>
+    <w:lsdException w:name="Message Header" w:semiHidden="1" w:unhideWhenUsed="1"/>
+    <w:lsdException w:name="Subtitle" w:uiPriority="11" w:qFormat="1"/>
+    <w:lsdException w:name="Salutation" w:semiHidden="1" w:unhideWhenUsed="1"/>
+    <w:lsdException w:name="Date" w:semiHidden="1" w:unhideWhenUsed="1"/>
+    <w:lsdException w:name="Body Text First Indent" w:semiHidden="1" w:unhideWhenUsed="1"/>
+    <w:lsdException w:name="Body Text First Indent 2" w:semiHidden="1" w:unhideWhenUsed="1"/>
+    <w:lsdException w:name="Note Heading" w:semiHidden="1" w:unhideWhenUsed="1"/>
+    <w:lsdException w:name="Body Text 2" w:semiHidden="1" w:unhideWhenUsed="1"/>
+    <w:lsdException w:name="Body Text 3" w:semiHidden="1" w:unhideWhenUsed="1"/>
+    <w:lsdException w:name="Body Text Indent 2" w:semiHidden="1" w:unhideWhenUsed="1"/>
+    <w:lsdException w:name="Body Text Indent 3" w:semiHidden="1" w:unhideWhenUsed="1"/>
+    <w:lsdException w:name="Block Text" w:semiHidden="1" w:unhideWhenUsed="1"/>
+    <w:lsdException w:name="Hyperlink" w:semiHidden="1" w:unhideWhenUsed="1"/>
+    <w:lsdException w:name="FollowedHyperlink" w:semiHidden="1" w:unhideWhenUsed="1"/>
+    <w:lsdException w:name="Strong" w:uiPriority="22" w:qFormat="1"/>
+    <w:lsdException w:name="Emphasis" w:uiPriority="20" w:qFormat="1"/>
+    <w:lsdException w:name="Document Map" w:semiHidden="1" w:unhideWhenUsed="1"/>
+    <w:lsdException w:name="Plain Text" w:semiHidden="1" w:unhideWhenUsed="1"/>
+    <w:lsdException w:name="E-mail Signature" w:semiHidden="1" w:unhideWhenUsed="1"/>
+    <w:lsdException w:name="HTML Top of Form" w:semiHidden="1" w:uiPriority="99" w:unhideWhenUsed="1"/>
+    <w:lsdException w:name="HTML Bottom of Form" w:semiHidden="1" w:uiPriority="99" w:unhideWhenUsed="1"/>
+    <w:lsdException w:name="Normal (Web)" w:semiHidden="1" w:unhideWhenUsed="1"/>
+    <w:lsdException w:name="HTML Acronym" w:semiHidden="1" w:unhideWhenUsed="1"/>
+    <w:lsdException w:name="HTML Address" w:semiHidden="1" w:unhideWhenUsed="1"/>
+    <w:lsdException w:name="HTML Cite" w:semiHidden="1" w:unhideWhenUsed="1"/>
+    <w:lsdException w:name="HTML Code" w:semiHidden="1" w:unhideWhenUsed="1"/>
+    <w:lsdException w:name="HTML Definition" w:semiHidden="1" w:unhideWhenUsed="1"/>
+    <w:lsdException w:name="HTML Keyboard" w:semiHidden="1" w:unhideWhenUsed="1"/>
+    <w:lsdException w:name="HTML Preformatted" w:semiHidden="1" w:unhideWhenUsed="1"/>
+    <w:lsdException w:name="HTML Sample" w:semiHidden="1" w:unhideWhenUsed="1"/>
+    <w:lsdException w:name="HTML Typewriter" w:semiHidden="1" w:unhideWhenUsed="1"/>
+    <w:lsdException w:name="HTML Variable" w:semiHidden="1" w:unhideWhenUsed="1"/>
+    <w:lsdException w:name="Normal Table" w:semiHidden="1" w:uiPriority="99" w:unhideWhenUsed="1"/>
+    <w:lsdException w:name="annotation subject" w:unhideWhenUsed="1" w:qFormat="1"/>
+    <w:lsdException w:name="No List" w:semiHidden="1" w:uiPriority="99" w:unhideWhenUsed="1"/>
+    <w:lsdException w:name="Outline List 1" w:semiHidden="1" w:uiPriority="99" w:unhideWhenUsed="1"/>
+    <w:lsdException w:name="Outline List 2" w:semiHidden="1" w:uiPriority="99" w:unhideWhenUsed="1"/>
+    <w:lsdException w:name="Outline List 3" w:semiHidden="1" w:uiPriority="99" w:unhideWhenUsed="1"/>
+    <w:lsdException w:name="Table Simple 1" w:semiHidden="1" w:uiPriority="99" w:unhideWhenUsed="1"/>
+    <w:lsdException w:name="Table Simple 2" w:semiHidden="1" w:uiPriority="99" w:unhideWhenUsed="1"/>
+    <w:lsdException w:name="Table Simple 3" w:semiHidden="1" w:uiPriority="99" w:unhideWhenUsed="1"/>
+    <w:lsdException w:name="Table Classic 1" w:semiHidden="1" w:uiPriority="99" w:unhideWhenUsed="1"/>
+    <w:lsdException w:name="Table Classic 2" w:semiHidden="1" w:uiPriority="99" w:unhideWhenUsed="1"/>
+    <w:lsdException w:name="Table Classic 3" w:semiHidden="1" w:uiPriority="99" w:unhideWhenUsed="1"/>
+    <w:lsdException w:name="Table Classic 4" w:semiHidden="1" w:uiPriority="99" w:unhideWhenUsed="1"/>
+    <w:lsdException w:name="Table Colorful 1" w:semiHidden="1" w:uiPriority="99" w:unhideWhenUsed="1"/>
+    <w:lsdException w:name="Table Colorful 2" w:semiHidden="1" w:uiPriority="99" w:unhideWhenUsed="1"/>
+    <w:lsdException w:name="Table Colorful 3" w:semiHidden="1" w:uiPriority="99" w:unhideWhenUsed="1"/>
+    <w:lsdException w:name="Table Columns 1" w:semiHidden="1" w:uiPriority="99" w:unhideWhenUsed="1"/>
+    <w:lsdException w:name="Table Columns 2" w:semiHidden="1" w:uiPriority="99" w:unhideWhenUsed="1"/>
+    <w:lsdException w:name="Table Columns 3" w:semiHidden="1" w:uiPriority="99" w:unhideWhenUsed="1"/>
+    <w:lsdException w:name="Table Columns 4" w:semiHidden="1" w:uiPriority="99" w:unhideWhenUsed="1"/>
+    <w:lsdException w:name="Table Columns 5" w:semiHidden="1" w:uiPriority="99" w:unhideWhenUsed="1"/>
+    <w:lsdException w:name="Table Grid 1" w:semiHidden="1" w:uiPriority="99" w:unhideWhenUsed="1"/>
+    <w:lsdException w:name="Table Grid 2" w:semiHidden="1" w:uiPriority="99" w:unhideWhenUsed="1"/>
+    <w:lsdException w:name="Table Grid 3" w:semiHidden="1" w:uiPriority="99" w:unhideWhenUsed="1"/>
+    <w:lsdException w:name="Table Grid 4" w:semiHidden="1" w:uiPriority="99" w:unhideWhenUsed="1"/>
+    <w:lsdException w:name="Table Grid 5" w:semiHidden="1" w:uiPriority="99" w:unhideWhenUsed="1"/>
+    <w:lsdException w:name="Table Grid 6" w:semiHidden="1" w:uiPriority="99" w:unhideWhenUsed="1"/>
+    <w:lsdException w:name="Table Grid 7" w:semiHidden="1" w:uiPriority="99" w:unhideWhenUsed="1"/>
+    <w:lsdException w:name="Table Grid 8" w:semiHidden="1" w:uiPriority="99" w:unhideWhenUsed="1"/>
+    <w:lsdException w:name="Table List 1" w:semiHidden="1" w:uiPriority="99" w:unhideWhenUsed="1"/>
+    <w:lsdException w:name="Table List 2" w:semiHidden="1" w:uiPriority="99" w:unhideWhenUsed="1"/>
+    <w:lsdException w:name="Table List 3" w:semiHidden="1" w:uiPriority="99" w:unhideWhenUsed="1"/>
+    <w:lsdException w:name="Table List 4" w:semiHidden="1" w:uiPriority="99" w:unhideWhenUsed="1"/>
+    <w:lsdException w:name="Table List 5" w:semiHidden="1" w:uiPriority="99" w:unhideWhenUsed="1"/>
+    <w:lsdException w:name="Table List 6" w:semiHidden="1" w:uiPriority="99" w:unhideWhenUsed="1"/>
+    <w:lsdException w:name="Table List 7" w:semiHidden="1" w:uiPriority="99" w:unhideWhenUsed="1"/>
+    <w:lsdException w:name="Table List 8" w:semiHidden="1" w:uiPriority="99" w:unhideWhenUsed="1"/>
+    <w:lsdException w:name="Table 3D effects 1" w:semiHidden="1" w:uiPriority="99" w:unhideWhenUsed="1"/>
+    <w:lsdException w:name="Table 3D effects 2" w:semiHidden="1" w:uiPriority="99" w:unhideWhenUsed="1"/>
+    <w:lsdException w:name="Table 3D effects 3" w:semiHidden="1" w:uiPriority="99" w:unhideWhenUsed="1"/>
+    <w:lsdException w:name="Table Contemporary" w:semiHidden="1" w:uiPriority="99" w:unhideWhenUsed="1"/>
+    <w:lsdException w:name="Table Elegant" w:semiHidden="1" w:uiPriority="99" w:unhideWhenUsed="1"/>
+    <w:lsdException w:name="Table Professional" w:semiHidden="1" w:uiPriority="99" w:unhideWhenUsed="1"/>
+    <w:lsdException w:name="Table Subtle 1" w:semiHidden="1" w:uiPriority="99" w:unhideWhenUsed="1"/>
+    <w:lsdException w:name="Table Subtle 2" w:semiHidden="1" w:uiPriority="99" w:unhideWhenUsed="1"/>
+    <w:lsdException w:name="Table Web 1" w:semiHidden="1" w:uiPriority="99" w:unhideWhenUsed="1"/>
+    <w:lsdException w:name="Table Web 2" w:semiHidden="1" w:uiPriority="99" w:unhideWhenUsed="1"/>
+    <w:lsdException w:name="Table Web 3" w:semiHidden="1" w:uiPriority="99" w:unhideWhenUsed="1"/>
+    <w:lsdException w:name="Balloon Text" w:unhideWhenUsed="1" w:qFormat="1"/>
+    <w:lsdException w:name="Table Grid" w:uiPriority="99" w:qFormat="1"/>
+    <w:lsdException w:name="Table Theme" w:semiHidden="1" w:uiPriority="99" w:unhideWhenUsed="1"/>
+    <w:lsdException w:name="Placeholder Text" w:semiHidden="1" w:uiPriority="99"/>
+    <w:lsdException w:name="No Spacing" w:uiPriority="99"/>
+    <w:lsdException w:name="Light Shading" w:uiPriority="60"/>
+    <w:lsdException w:name="Light List" w:uiPriority="61"/>
+    <w:lsdException w:name="Light Grid" w:uiPriority="62"/>
+    <w:lsdException w:name="Medium Shading 1" w:uiPriority="63"/>
+    <w:lsdException w:name="Medium Shading 2" w:uiPriority="64"/>
+    <w:lsdException w:name="Medium List 1" w:uiPriority="65"/>
+    <w:lsdException w:name="Medium List 2" w:uiPriority="66"/>
+    <w:lsdException w:name="Medium Grid 1" w:uiPriority="67"/>
+    <w:lsdException w:name="Medium Grid 2" w:uiPriority="68"/>
+    <w:lsdException w:name="Medium Grid 3" w:uiPriority="69"/>
+    <w:lsdException w:name="Dark List" w:uiPriority="70"/>
+    <w:lsdException w:name="Colorful Shading" w:uiPriority="71"/>
+    <w:lsdException w:name="Colorful List" w:uiPriority="72"/>
+    <w:lsdException w:name="Colorful Grid" w:uiPriority="73"/>
+    <w:lsdException w:name="Light Shading Accent 1" w:uiPriority="60"/>
+    <w:lsdException w:name="Light List Accent 1" w:uiPriority="61"/>
+    <w:lsdException w:name="Light Grid Accent 1" w:uiPriority="62"/>
+    <w:lsdException w:name="Medium Shading 1 Accent 1" w:uiPriority="63"/>
+    <w:lsdException w:name="Medium Shading 2 Accent 1" w:uiPriority="64"/>
+    <w:lsdException w:name="Medium List 1 Accent 1" w:uiPriority="65"/>
+    <w:lsdException w:name="Revision" w:semiHidden="1" w:uiPriority="99"/>
+    <w:lsdException w:name="List Paragraph" w:uiPriority="99"/>
+    <w:lsdException w:name="Quote" w:uiPriority="99"/>
+    <w:lsdException w:name="Intense Quote" w:uiPriority="99"/>
+    <w:lsdException w:name="Medium List 2 Accent 1" w:uiPriority="66"/>
+    <w:lsdException w:name="Medium Grid 1 Accent 1" w:uiPriority="67"/>
+    <w:lsdException w:name="Medium Grid 2 Accent 1" w:uiPriority="68"/>
+    <w:lsdException w:name="Medium Grid 3 Accent 1" w:uiPriority="69"/>
+    <w:lsdException w:name="Dark List Accent 1" w:uiPriority="70"/>
+    <w:lsdException w:name="Colorful Shading Accent 1" w:uiPriority="71"/>
+    <w:lsdException w:name="Colorful List Accent 1" w:uiPriority="72"/>
+    <w:lsdException w:name="Colorful Grid Accent 1" w:uiPriority="73"/>
+    <w:lsdException w:name="Light Shading Accent 2" w:uiPriority="60"/>
+    <w:lsdException w:name="Light List Accent 2" w:uiPriority="61"/>
+    <w:lsdException w:name="Light Grid Accent 2" w:uiPriority="62"/>
+    <w:lsdException w:name="Medium Shading 1 Accent 2" w:uiPriority="63"/>
+    <w:lsdException w:name="Medium Shading 2 Accent 2" w:uiPriority="64"/>
+    <w:lsdException w:name="Medium List 1 Accent 2" w:uiPriority="65"/>
+    <w:lsdException w:name="Medium List 2 Accent 2" w:uiPriority="66"/>
+    <w:lsdException w:name="Medium Grid 1 Accent 2" w:uiPriority="67"/>
+    <w:lsdException w:name="Medium Grid 2 Accent 2" w:uiPriority="68"/>
+    <w:lsdException w:name="Medium Grid 3 Accent 2" w:uiPriority="69"/>
+    <w:lsdException w:name="Dark List Accent 2" w:uiPriority="70"/>
+    <w:lsdException w:name="Colorful Shading Accent 2" w:uiPriority="71"/>
+    <w:lsdException w:name="Colorful List Accent 2" w:uiPriority="72"/>
+    <w:lsdException w:name="Colorful Grid Accent 2" w:uiPriority="73"/>
+    <w:lsdException w:name="Light Shading Accent 3" w:uiPriority="60"/>
+    <w:lsdException w:name="Light List Accent 3" w:uiPriority="61"/>
+    <w:lsdException w:name="Light Grid Accent 3" w:uiPriority="62"/>
+    <w:lsdException w:name="Medium Shading 1 Accent 3" w:uiPriority="63"/>
+    <w:lsdException w:name="Medium Shading 2 Accent 3" w:uiPriority="64"/>
+    <w:lsdException w:name="Medium List 1 Accent 3" w:uiPriority="65"/>
+    <w:lsdException w:name="Medium List 2 Accent 3" w:uiPriority="66"/>
+    <w:lsdException w:name="Medium Grid 1 Accent 3" w:uiPriority="67"/>
+    <w:lsdException w:name="Medium Grid 2 Accent 3" w:uiPriority="68"/>
+    <w:lsdException w:name="Medium Grid 3 Accent 3" w:uiPriority="69"/>
+    <w:lsdException w:name="Dark List Accent 3" w:uiPriority="70"/>
+    <w:lsdException w:name="Colorful Shading Accent 3" w:uiPriority="71"/>
+    <w:lsdException w:name="Colorful List Accent 3" w:uiPriority="72"/>
+    <w:lsdException w:name="Colorful Grid Accent 3" w:uiPriority="73"/>
+    <w:lsdException w:name="Light Shading Accent 4" w:uiPriority="60"/>
+    <w:lsdException w:name="Light List Accent 4" w:uiPriority="61"/>
+    <w:lsdException w:name="Light Grid Accent 4" w:uiPriority="62"/>
+    <w:lsdException w:name="Medium Shading 1 Accent 4" w:uiPriority="63"/>
+    <w:lsdException w:name="Medium Shading 2 Accent 4" w:uiPriority="64"/>
+    <w:lsdException w:name="Medium List 1 Accent 4" w:uiPriority="65"/>
+    <w:lsdException w:name="Medium List 2 Accent 4" w:uiPriority="66"/>
+    <w:lsdException w:name="Medium Grid 1 Accent 4" w:uiPriority="67"/>
+    <w:lsdException w:name="Medium Grid 2 Accent 4" w:uiPriority="68"/>
+    <w:lsdException w:name="Medium Grid 3 Accent 4" w:uiPriority="69"/>
+    <w:lsdException w:name="Dark List Accent 4" w:uiPriority="70"/>
+    <w:lsdException w:name="Colorful Shading Accent 4" w:uiPriority="71"/>
+    <w:lsdException w:name="Colorful List Accent 4" w:uiPriority="72"/>
+    <w:lsdException w:name="Colorful Grid Accent 4" w:uiPriority="73"/>
+    <w:lsdException w:name="Light Shading Accent 5" w:uiPriority="60"/>
+    <w:lsdException w:name="Light List Accent 5" w:uiPriority="61"/>
+    <w:lsdException w:name="Light Grid Accent 5" w:uiPriority="62"/>
+    <w:lsdException w:name="Medium Shading 1 Accent 5" w:uiPriority="63"/>
+    <w:lsdException w:name="Medium Shading 2 Accent 5" w:uiPriority="64"/>
+    <w:lsdException w:name="Medium List 1 Accent 5" w:uiPriority="65"/>
+    <w:lsdException w:name="Medium List 2 Accent 5" w:uiPriority="66"/>
+    <w:lsdException w:name="Medium Grid 1 Accent 5" w:uiPriority="67"/>
+    <w:lsdException w:name="Medium Grid 2 Accent 5" w:uiPriority="68"/>
+    <w:lsdException w:name="Medium Grid 3 Accent 5" w:uiPriority="69"/>
+    <w:lsdException w:name="Dark List Accent 5" w:uiPriority="70"/>
+    <w:lsdException w:name="Colorful Shading Accent 5" w:uiPriority="71"/>
+    <w:lsdException w:name="Colorful List Accent 5" w:uiPriority="72"/>
+    <w:lsdException w:name="Colorful Grid Accent 5" w:uiPriority="73"/>
+    <w:lsdException w:name="Light Shading Accent 6" w:uiPriority="60"/>
+    <w:lsdException w:name="Light List Accent 6" w:uiPriority="61"/>
+    <w:lsdException w:name="Light Grid Accent 6" w:uiPriority="62"/>
+    <w:lsdException w:name="Medium Shading 1 Accent 6" w:uiPriority="63"/>
+    <w:lsdException w:name="Medium Shading 2 Accent 6" w:uiPriority="64"/>
+    <w:lsdException w:name="Medium List 1 Accent 6" w:uiPriority="65"/>
+    <w:lsdException w:name="Medium List 2 Accent 6" w:uiPriority="66"/>
+    <w:lsdException w:name="Medium Grid 1 Accent 6" w:uiPriority="67"/>
+    <w:lsdException w:name="Medium Grid 2 Accent 6" w:uiPriority="68"/>
+    <w:lsdException w:name="Medium Grid 3 Accent 6" w:uiPriority="69"/>
+    <w:lsdException w:name="Dark List Accent 6" w:uiPriority="70"/>
+    <w:lsdException w:name="Colorful Shading Accent 6" w:uiPriority="71"/>
+    <w:lsdException w:name="Colorful List Accent 6" w:uiPriority="72"/>
+    <w:lsdException w:name="Colorful Grid Accent 6" w:uiPriority="73"/>
+    <w:lsdException w:name="Subtle Emphasis" w:uiPriority="19" w:qFormat="1"/>
+    <w:lsdException w:name="Intense Emphasis" w:uiPriority="21" w:qFormat="1"/>
+    <w:lsdException w:name="Subtle Reference" w:uiPriority="31" w:qFormat="1"/>
+    <w:lsdException w:name="Intense Reference" w:uiPriority="32" w:qFormat="1"/>
+    <w:lsdException w:name="Book Title" w:uiPriority="33" w:qFormat="1"/>
+    <w:lsdException w:name="Bibliography" w:semiHidden="1" w:uiPriority="37" w:unhideWhenUsed="1"/>
+    <w:lsdException w:name="TOC Heading" w:semiHidden="1" w:uiPriority="39" w:unhideWhenUsed="1" w:qFormat="1"/>
+    <w:lsdException w:name="Plain Table 1" w:uiPriority="41"/>
+    <w:lsdException w:name="Plain Table 2" w:uiPriority="42"/>
+    <w:lsdException w:name="Plain Table 3" w:uiPriority="43"/>
+    <w:lsdException w:name="Plain Table 4" w:uiPriority="44"/>
+    <w:lsdException w:name="Plain Table 5" w:uiPriority="45"/>
+    <w:lsdException w:name="Grid Table Light" w:uiPriority="40"/>
+    <w:lsdException w:name="Grid Table 1 Light" w:uiPriority="46"/>
+    <w:lsdException w:name="Grid Table 2" w:uiPriority="47"/>
+    <w:lsdException w:name="Grid Table 3" w:uiPriority="48"/>
+    <w:lsdException w:name="Grid Table 4" w:uiPriority="49"/>
+    <w:lsdException w:name="Grid Table 5 Dark" w:uiPriority="50"/>
+    <w:lsdException w:name="Grid Table 6 Colorful" w:uiPriority="51"/>
+    <w:lsdException w:name="Grid Table 7 Colorful" w:uiPriority="52"/>
+    <w:lsdException w:name="Grid Table 1 Light Accent 1" w:uiPriority="46"/>
+    <w:lsdException w:name="Grid Table 2 Accent 1" w:uiPriority="47"/>
+    <w:lsdException w:name="Grid Table 3 Accent 1" w:uiPriority="48"/>
+    <w:lsdException w:name="Grid Table 4 Accent 1" w:uiPriority="49"/>
+    <w:lsdException w:name="Grid Table 5 Dark Accent 1" w:uiPriority="50"/>
+    <w:lsdException w:name="Grid Table 6 Colorful Accent 1" w:uiPriority="51"/>
+    <w:lsdException w:name="Grid Table 7 Colorful Accent 1" w:uiPriority="52"/>
+    <w:lsdException w:name="Grid Table 1 Light Accent 2" w:uiPriority="46"/>
+    <w:lsdException w:name="Grid Table 2 Accent 2" w:uiPriority="47"/>
+    <w:lsdException w:name="Grid Table 3 Accent 2" w:uiPriority="48"/>
+    <w:lsdException w:name="Grid Table 4 Accent 2" w:uiPriority="49"/>
+    <w:lsdException w:name="Grid Table 5 Dark Accent 2" w:uiPriority="50"/>
+    <w:lsdException w:name="Grid Table 6 Colorful Accent 2" w:uiPriority="51"/>
+    <w:lsdException w:name="Grid Table 7 Colorful Accent 2" w:uiPriority="52"/>
+    <w:lsdException w:name="Grid Table 1 Light Accent 3" w:uiPriority="46"/>
+    <w:lsdException w:name="Grid Table 2 Accent 3" w:uiPriority="47"/>
+    <w:lsdException w:name="Grid Table 3 Accent 3" w:uiPriority="48"/>
+    <w:lsdException w:name="Grid Table 4 Accent 3" w:uiPriority="49"/>
+    <w:lsdException w:name="Grid Table 5 Dark Accent 3" w:uiPriority="50"/>
+    <w:lsdException w:name="Grid Table 6 Colorful Accent 3" w:uiPriority="51"/>
+    <w:lsdException w:name="Grid Table 7 Colorful Accent 3" w:uiPriority="52"/>
+    <w:lsdException w:name="Grid Table 1 Light Accent 4" w:uiPriority="46"/>
+    <w:lsdException w:name="Grid Table 2 Accent 4" w:uiPriority="47"/>
+    <w:lsdException w:name="Grid Table 3 Accent 4" w:uiPriority="48"/>
+    <w:lsdException w:name="Grid Table 4 Accent 4" w:uiPriority="49"/>
+    <w:lsdException w:name="Grid Table 5 Dark Accent 4" w:uiPriority="50"/>
+    <w:lsdException w:name="Grid Table 6 Colorful Accent 4" w:uiPriority="51"/>
+    <w:lsdException w:name="Grid Table 7 Colorful Accent 4" w:uiPriority="52"/>
+    <w:lsdException w:name="Grid Table 1 Light Accent 5" w:uiPriority="46"/>
+    <w:lsdException w:name="Grid Table 2 Accent 5" w:uiPriority="47"/>
+    <w:lsdException w:name="Grid Table 3 Accent 5" w:uiPriority="48"/>
+    <w:lsdException w:name="Grid Table 4 Accent 5" w:uiPriority="49"/>
+    <w:lsdException w:name="Grid Table 5 Dark Accent 5" w:uiPriority="50"/>
+    <w:lsdException w:name="Grid Table 6 Colorful Accent 5" w:uiPriority="51"/>
+    <w:lsdException w:name="Grid Table 7 Colorful Accent 5" w:uiPriority="52"/>
+    <w:lsdException w:name="Grid Table 1 Light Accent 6" w:uiPriority="46"/>
+    <w:lsdException w:name="Grid Table 2 Accent 6" w:uiPriority="47"/>
+    <w:lsdException w:name="Grid Table 3 Accent 6" w:uiPriority="48"/>
+    <w:lsdException w:name="Grid Table 4 Accent 6" w:uiPriority="49"/>
+    <w:lsdException w:name="Grid Table 5 Dark Accent 6" w:uiPriority="50"/>
+    <w:lsdException w:name="Grid Table 6 Colorful Accent 6" w:uiPriority="51"/>
+    <w:lsdException w:name="Grid Table 7 Colorful Accent 6" w:uiPriority="52"/>
+    <w:lsdException w:name="List Table 1 Light" w:uiPriority="46"/>
+    <w:lsdException w:name="List Table 2" w:uiPriority="47"/>
+    <w:lsdException w:name="List Table 3" w:uiPriority="48"/>
+    <w:lsdException w:name="List Table 4" w:uiPriority="49"/>
+    <w:lsdException w:name="List Table 5 Dark" w:uiPriority="50"/>
+    <w:lsdException w:name="List Table 6 Colorful" w:uiPriority="51"/>
+    <w:lsdException w:name="List Table 7 Colorful" w:uiPriority="52"/>
+    <w:lsdException w:name="List Table 1 Light Accent 1" w:uiPriority="46"/>
+    <w:lsdException w:name="List Table 2 Accent 1" w:uiPriority="47"/>
+    <w:lsdException w:name="List Table 3 Accent 1" w:uiPriority="48"/>
+    <w:lsdException w:name="List Table 4 Accent 1" w:uiPriority="49"/>
+    <w:lsdException w:name="List Table 5 Dark Accent 1" w:uiPriority="50"/>
+    <w:lsdException w:name="List Table 6 Colorful Accent 1" w:uiPriority="51"/>
+    <w:lsdException w:name="List Table 7 Colorful Accent 1" w:uiPriority="52"/>
+    <w:lsdException w:name="List Table 1 Light Accent 2" w:uiPriority="46"/>
+    <w:lsdException w:name="List Table 2 Accent 2" w:uiPriority="47"/>
+    <w:lsdException w:name="List Table 3 Accent 2" w:uiPriority="48"/>
+    <w:lsdException w:name="List Table 4 Accent 2" w:uiPriority="49"/>
+    <w:lsdException w:name="List Table 5 Dark Accent 2" w:uiPriority="50"/>
+    <w:lsdException w:name="List Table 6 Colorful Accent 2" w:uiPriority="51"/>
+    <w:lsdException w:name="List Table 7 Colorful Accent 2" w:uiPriority="52"/>
+    <w:lsdException w:name="List Table 1 Light Accent 3" w:uiPriority="46"/>
+    <w:lsdException w:name="List Table 2 Accent 3" w:uiPriority="47"/>
+    <w:lsdException w:name="List Table 3 Accent 3" w:uiPriority="48"/>
+    <w:lsdException w:name="List Table 4 Accent 3" w:uiPriority="49"/>
+    <w:lsdException w:name="List Table 5 Dark Accent 3" w:uiPriority="50"/>
+    <w:lsdException w:name="List Table 6 Colorful Accent 3" w:uiPriority="51"/>
+    <w:lsdException w:name="List Table 7 Colorful Accent 3" w:uiPriority="52"/>
+    <w:lsdException w:name="List Table 1 Light Accent 4" w:uiPriority="46"/>
+    <w:lsdException w:name="List Table 2 Accent 4" w:uiPriority="47"/>
+    <w:lsdException w:name="List Table 3 Accent 4" w:uiPriority="48"/>
+    <w:lsdException w:name="List Table 4 Accent 4" w:uiPriority="49"/>
+    <w:lsdException w:name="List Table 5 Dark Accent 4" w:uiPriority="50"/>
+    <w:lsdException w:name="List Table 6 Colorful Accent 4" w:uiPriority="51"/>
+    <w:lsdException w:name="List Table 7 Colorful Accent 4" w:uiPriority="52"/>
+    <w:lsdException w:name="List Table 1 Light Accent 5" w:uiPriority="46"/>
+    <w:lsdException w:name="List Table 2 Accent 5" w:uiPriority="47"/>
+    <w:lsdException w:name="List Table 3 Accent 5" w:uiPriority="48"/>
+    <w:lsdException w:name="List Table 4 Accent 5" w:uiPriority="49"/>
+    <w:lsdException w:name="List Table 5 Dark Accent 5" w:uiPriority="50"/>
+    <w:lsdException w:name="List Table 6 Colorful Accent 5" w:uiPriority="51"/>
+    <w:lsdException w:name="List Table 7 Colorful Accent 5" w:uiPriority="52"/>
+    <w:lsdException w:name="List Table 1 Light Accent 6" w:uiPriority="46"/>
+    <w:lsdException w:name="List Table 2 Accent 6" w:uiPriority="47"/>
+    <w:lsdException w:name="List Table 3 Accent 6" w:uiPriority="48"/>
+    <w:lsdException w:name="List Table 4 Accent 6" w:uiPriority="49"/>
+    <w:lsdException w:name="List Table 5 Dark Accent 6" w:uiPriority="50"/>
+    <w:lsdException w:name="List Table 6 Colorful Accent 6" w:uiPriority="51"/>
+    <w:lsdException w:name="List Table 7 Colorful Accent 6" w:uiPriority="52"/>
+    <w:lsdException w:name="Mention" w:semiHidden="1" w:uiPriority="99" w:unhideWhenUsed="1"/>
+    <w:lsdException w:name="Smart Hyperlink" w:semiHidden="1" w:uiPriority="99" w:unhideWhenUsed="1"/>
+    <w:lsdException w:name="Hashtag" w:semiHidden="1" w:uiPriority="99" w:unhideWhenUsed="1"/>
+    <w:lsdException w:name="Unresolved Mention" w:semiHidden="1" w:uiPriority="99" w:unhideWhenUsed="1"/>
+    <w:lsdException w:name="Smart Link" w:semiHidden="1" w:uiPriority="99" w:unhideWhenUsed="1"/>
   </w:latentStyles>
-  <w:style w:type="paragraph" w:default="1" w:styleId="1">
+  <w:style w:type="paragraph" w:default="1" w:styleId="a">
     <w:name w:val="Normal"/>
     <w:qFormat/>
-    <w:uiPriority w:val="0"/>
     <w:pPr>
       <w:widowControl w:val="0"/>
       <w:jc w:val="both"/>
     </w:pPr>
     <w:rPr>
-      <w:rFonts w:ascii="Calibri" w:hAnsi="Calibri" w:eastAsia="宋体" w:cs="Times New Roman"/>
+      <w:rFonts w:ascii="Calibri" w:hAnsi="Calibri"/>
       <w:kern w:val="2"/>
       <w:sz w:val="21"/>
       <w:szCs w:val="22"/>
-      <w:lang w:val="en-US" w:eastAsia="zh-CN" w:bidi="ar-SA"/>
-    </w:rPr>
-  </w:style>
-  <w:style w:type="paragraph" w:styleId="2">
+    </w:rPr>
+  </w:style>
+  <w:style w:type="paragraph" w:styleId="1">
     <w:name w:val="heading 1"/>
-    <w:basedOn w:val="1"/>
-    <w:next w:val="1"/>
-    <w:link w:val="17"/>
-    <w:qFormat/>
+    <w:basedOn w:val="a"/>
+    <w:next w:val="a"/>
+    <w:link w:val="10"/>
     <w:uiPriority w:val="9"/>
+    <w:qFormat/>
     <w:pPr>
       <w:keepNext/>
       <w:keepLines/>
@@ -907,14 +1150,14 @@
       <w:szCs w:val="44"/>
     </w:rPr>
   </w:style>
-  <w:style w:type="paragraph" w:styleId="3">
+  <w:style w:type="paragraph" w:styleId="2">
     <w:name w:val="heading 2"/>
-    <w:basedOn w:val="1"/>
-    <w:next w:val="1"/>
-    <w:link w:val="22"/>
+    <w:basedOn w:val="a"/>
+    <w:next w:val="a"/>
+    <w:link w:val="20"/>
+    <w:uiPriority w:val="9"/>
     <w:unhideWhenUsed/>
     <w:qFormat/>
-    <w:uiPriority w:val="9"/>
     <w:pPr>
       <w:keepNext/>
       <w:keepLines/>
@@ -922,23 +1165,26 @@
       <w:outlineLvl w:val="1"/>
     </w:pPr>
     <w:rPr>
-      <w:rFonts w:asciiTheme="majorHAnsi" w:hAnsiTheme="majorHAnsi" w:eastAsiaTheme="majorEastAsia" w:cstheme="majorBidi"/>
+      <w:rFonts w:ascii="Cambria" w:hAnsi="Cambria"/>
       <w:b/>
       <w:bCs/>
       <w:sz w:val="32"/>
       <w:szCs w:val="32"/>
     </w:rPr>
   </w:style>
-  <w:style w:type="character" w:default="1" w:styleId="13">
+  <w:style w:type="character" w:default="1" w:styleId="a0">
     <w:name w:val="Default Paragraph Font"/>
+    <w:uiPriority w:val="1"/>
+    <w:semiHidden/>
     <w:unhideWhenUsed/>
-    <w:uiPriority w:val="1"/>
-  </w:style>
-  <w:style w:type="table" w:default="1" w:styleId="11">
+  </w:style>
+  <w:style w:type="table" w:default="1" w:styleId="a1">
     <w:name w:val="Normal Table"/>
+    <w:uiPriority w:val="99"/>
+    <w:semiHidden/>
     <w:unhideWhenUsed/>
-    <w:uiPriority w:val="99"/>
     <w:tblPr>
+      <w:tblInd w:w="0" w:type="dxa"/>
       <w:tblCellMar>
         <w:top w:w="0" w:type="dxa"/>
         <w:left w:w="108" w:type="dxa"/>
@@ -947,36 +1193,39 @@
       </w:tblCellMar>
     </w:tblPr>
   </w:style>
-  <w:style w:type="paragraph" w:styleId="4">
+  <w:style w:type="numbering" w:default="1" w:styleId="a2">
+    <w:name w:val="No List"/>
+    <w:uiPriority w:val="99"/>
+    <w:semiHidden/>
+    <w:unhideWhenUsed/>
+  </w:style>
+  <w:style w:type="paragraph" w:styleId="a3">
     <w:name w:val="annotation text"/>
-    <w:basedOn w:val="1"/>
-    <w:link w:val="18"/>
+    <w:basedOn w:val="a"/>
+    <w:link w:val="a4"/>
     <w:unhideWhenUsed/>
     <w:qFormat/>
-    <w:uiPriority w:val="0"/>
     <w:pPr>
       <w:jc w:val="left"/>
     </w:pPr>
   </w:style>
-  <w:style w:type="paragraph" w:styleId="5">
+  <w:style w:type="paragraph" w:styleId="a5">
     <w:name w:val="Balloon Text"/>
-    <w:basedOn w:val="1"/>
-    <w:link w:val="15"/>
+    <w:basedOn w:val="a"/>
+    <w:link w:val="a6"/>
     <w:unhideWhenUsed/>
     <w:qFormat/>
-    <w:uiPriority w:val="0"/>
     <w:rPr>
       <w:sz w:val="18"/>
       <w:szCs w:val="18"/>
     </w:rPr>
   </w:style>
-  <w:style w:type="paragraph" w:styleId="6">
+  <w:style w:type="paragraph" w:styleId="a7">
     <w:name w:val="footer"/>
-    <w:basedOn w:val="1"/>
-    <w:link w:val="16"/>
+    <w:basedOn w:val="a"/>
+    <w:link w:val="a8"/>
     <w:unhideWhenUsed/>
     <w:qFormat/>
-    <w:uiPriority w:val="0"/>
     <w:pPr>
       <w:tabs>
         <w:tab w:val="center" w:pos="4153"/>
@@ -990,15 +1239,14 @@
       <w:szCs w:val="18"/>
     </w:rPr>
   </w:style>
-  <w:style w:type="paragraph" w:styleId="7">
+  <w:style w:type="paragraph" w:styleId="a9">
     <w:name w:val="header"/>
-    <w:basedOn w:val="1"/>
-    <w:link w:val="26"/>
+    <w:basedOn w:val="a"/>
+    <w:link w:val="aa"/>
     <w:unhideWhenUsed/>
-    <w:uiPriority w:val="0"/>
     <w:pPr>
       <w:pBdr>
-        <w:bottom w:val="single" w:color="auto" w:sz="6" w:space="1"/>
+        <w:bottom w:val="single" w:sz="6" w:space="1" w:color="auto"/>
       </w:pBdr>
       <w:tabs>
         <w:tab w:val="center" w:pos="4153"/>
@@ -1012,20 +1260,20 @@
       <w:szCs w:val="18"/>
     </w:rPr>
   </w:style>
-  <w:style w:type="paragraph" w:styleId="8">
+  <w:style w:type="paragraph" w:styleId="ab">
     <w:name w:val="Subtitle"/>
-    <w:basedOn w:val="1"/>
-    <w:next w:val="1"/>
-    <w:link w:val="20"/>
-    <w:qFormat/>
+    <w:basedOn w:val="a"/>
+    <w:next w:val="a"/>
+    <w:link w:val="ac"/>
     <w:uiPriority w:val="11"/>
+    <w:qFormat/>
     <w:pPr>
       <w:spacing w:before="240" w:after="60" w:line="312" w:lineRule="auto"/>
       <w:jc w:val="center"/>
       <w:outlineLvl w:val="1"/>
     </w:pPr>
     <w:rPr>
-      <w:rFonts w:asciiTheme="majorHAnsi" w:hAnsiTheme="majorHAnsi" w:cstheme="majorBidi"/>
+      <w:rFonts w:ascii="Cambria" w:hAnsi="Cambria"/>
       <w:b/>
       <w:bCs/>
       <w:kern w:val="28"/>
@@ -1033,78 +1281,68 @@
       <w:szCs w:val="32"/>
     </w:rPr>
   </w:style>
-  <w:style w:type="paragraph" w:styleId="9">
+  <w:style w:type="paragraph" w:styleId="ad">
     <w:name w:val="Title"/>
-    <w:basedOn w:val="1"/>
-    <w:next w:val="1"/>
-    <w:link w:val="21"/>
-    <w:qFormat/>
+    <w:basedOn w:val="a"/>
+    <w:next w:val="a"/>
+    <w:link w:val="ae"/>
     <w:uiPriority w:val="10"/>
+    <w:qFormat/>
     <w:pPr>
       <w:spacing w:before="240" w:after="60"/>
       <w:jc w:val="center"/>
       <w:outlineLvl w:val="0"/>
     </w:pPr>
     <w:rPr>
-      <w:rFonts w:asciiTheme="majorHAnsi" w:hAnsiTheme="majorHAnsi" w:cstheme="majorBidi"/>
+      <w:rFonts w:ascii="Cambria" w:hAnsi="Cambria"/>
       <w:b/>
       <w:bCs/>
       <w:sz w:val="32"/>
       <w:szCs w:val="32"/>
     </w:rPr>
   </w:style>
-  <w:style w:type="paragraph" w:styleId="10">
+  <w:style w:type="paragraph" w:styleId="af">
     <w:name w:val="annotation subject"/>
-    <w:basedOn w:val="4"/>
-    <w:next w:val="4"/>
-    <w:link w:val="19"/>
+    <w:basedOn w:val="a3"/>
+    <w:next w:val="a3"/>
+    <w:link w:val="af0"/>
     <w:unhideWhenUsed/>
     <w:qFormat/>
-    <w:uiPriority w:val="0"/>
     <w:rPr>
       <w:b/>
       <w:bCs/>
     </w:rPr>
   </w:style>
-  <w:style w:type="table" w:styleId="12">
+  <w:style w:type="table" w:styleId="af1">
     <w:name w:val="Table Grid"/>
-    <w:basedOn w:val="11"/>
-    <w:qFormat/>
+    <w:basedOn w:val="a1"/>
     <w:uiPriority w:val="99"/>
+    <w:qFormat/>
     <w:tblPr>
       <w:tblBorders>
-        <w:top w:val="single" w:color="auto" w:sz="4" w:space="0"/>
-        <w:left w:val="single" w:color="auto" w:sz="4" w:space="0"/>
-        <w:bottom w:val="single" w:color="auto" w:sz="4" w:space="0"/>
-        <w:right w:val="single" w:color="auto" w:sz="4" w:space="0"/>
-        <w:insideH w:val="single" w:color="auto" w:sz="4" w:space="0"/>
-        <w:insideV w:val="single" w:color="auto" w:sz="4" w:space="0"/>
+        <w:top w:val="single" w:sz="4" w:space="0" w:color="auto"/>
+        <w:left w:val="single" w:sz="4" w:space="0" w:color="auto"/>
+        <w:bottom w:val="single" w:sz="4" w:space="0" w:color="auto"/>
+        <w:right w:val="single" w:sz="4" w:space="0" w:color="auto"/>
+        <w:insideH w:val="single" w:sz="4" w:space="0" w:color="auto"/>
+        <w:insideV w:val="single" w:sz="4" w:space="0" w:color="auto"/>
       </w:tblBorders>
-      <w:tblCellMar>
-        <w:top w:w="0" w:type="dxa"/>
-        <w:left w:w="108" w:type="dxa"/>
-        <w:bottom w:w="0" w:type="dxa"/>
-        <w:right w:w="108" w:type="dxa"/>
-      </w:tblCellMar>
     </w:tblPr>
   </w:style>
-  <w:style w:type="character" w:styleId="14">
+  <w:style w:type="character" w:styleId="af2">
     <w:name w:val="annotation reference"/>
-    <w:basedOn w:val="13"/>
     <w:unhideWhenUsed/>
     <w:qFormat/>
-    <w:uiPriority w:val="0"/>
     <w:rPr>
       <w:sz w:val="21"/>
       <w:szCs w:val="21"/>
     </w:rPr>
   </w:style>
-  <w:style w:type="character" w:customStyle="1" w:styleId="15">
-    <w:name w:val="批注框文本字符"/>
-    <w:link w:val="5"/>
+  <w:style w:type="character" w:customStyle="1" w:styleId="a6">
+    <w:name w:val="批注框文本 字符"/>
+    <w:link w:val="a5"/>
     <w:semiHidden/>
     <w:qFormat/>
-    <w:uiPriority w:val="0"/>
     <w:rPr>
       <w:rFonts w:ascii="Calibri" w:hAnsi="Calibri"/>
       <w:kern w:val="2"/>
@@ -1112,11 +1350,10 @@
       <w:szCs w:val="18"/>
     </w:rPr>
   </w:style>
-  <w:style w:type="character" w:customStyle="1" w:styleId="16">
-    <w:name w:val="页脚字符"/>
-    <w:link w:val="6"/>
-    <w:qFormat/>
-    <w:uiPriority w:val="0"/>
+  <w:style w:type="character" w:customStyle="1" w:styleId="a8">
+    <w:name w:val="页脚 字符"/>
+    <w:link w:val="a7"/>
+    <w:qFormat/>
     <w:rPr>
       <w:rFonts w:ascii="Calibri" w:hAnsi="Calibri"/>
       <w:kern w:val="2"/>
@@ -1124,12 +1361,11 @@
       <w:szCs w:val="18"/>
     </w:rPr>
   </w:style>
-  <w:style w:type="character" w:customStyle="1" w:styleId="17">
-    <w:name w:val="标题 1字符"/>
-    <w:basedOn w:val="13"/>
-    <w:link w:val="2"/>
-    <w:qFormat/>
+  <w:style w:type="character" w:customStyle="1" w:styleId="10">
+    <w:name w:val="标题 1 字符"/>
+    <w:link w:val="1"/>
     <w:uiPriority w:val="9"/>
+    <w:qFormat/>
     <w:rPr>
       <w:rFonts w:ascii="Calibri" w:hAnsi="Calibri"/>
       <w:b/>
@@ -1139,12 +1375,10 @@
       <w:szCs w:val="44"/>
     </w:rPr>
   </w:style>
-  <w:style w:type="character" w:customStyle="1" w:styleId="18">
-    <w:name w:val="注释文本字符"/>
-    <w:basedOn w:val="13"/>
-    <w:link w:val="4"/>
+  <w:style w:type="character" w:customStyle="1" w:styleId="a4">
+    <w:name w:val="批注文字 字符"/>
+    <w:link w:val="a3"/>
     <w:semiHidden/>
-    <w:uiPriority w:val="0"/>
     <w:rPr>
       <w:rFonts w:ascii="Calibri" w:hAnsi="Calibri"/>
       <w:kern w:val="2"/>
@@ -1152,13 +1386,11 @@
       <w:szCs w:val="22"/>
     </w:rPr>
   </w:style>
-  <w:style w:type="character" w:customStyle="1" w:styleId="19">
-    <w:name w:val="批注主题字符"/>
-    <w:basedOn w:val="18"/>
-    <w:link w:val="10"/>
+  <w:style w:type="character" w:customStyle="1" w:styleId="af0">
+    <w:name w:val="批注主题 字符"/>
+    <w:link w:val="af"/>
     <w:semiHidden/>
     <w:qFormat/>
-    <w:uiPriority w:val="0"/>
     <w:rPr>
       <w:rFonts w:ascii="Calibri" w:hAnsi="Calibri"/>
       <w:b/>
@@ -1168,14 +1400,13 @@
       <w:szCs w:val="22"/>
     </w:rPr>
   </w:style>
-  <w:style w:type="character" w:customStyle="1" w:styleId="20">
-    <w:name w:val="副标题字符"/>
-    <w:basedOn w:val="13"/>
-    <w:link w:val="8"/>
-    <w:qFormat/>
+  <w:style w:type="character" w:customStyle="1" w:styleId="ac">
+    <w:name w:val="副标题 字符"/>
+    <w:link w:val="ab"/>
     <w:uiPriority w:val="11"/>
-    <w:rPr>
-      <w:rFonts w:asciiTheme="majorHAnsi" w:hAnsiTheme="majorHAnsi" w:cstheme="majorBidi"/>
+    <w:qFormat/>
+    <w:rPr>
+      <w:rFonts w:ascii="Cambria" w:hAnsi="Cambria" w:cs="Times New Roman"/>
       <w:b/>
       <w:bCs/>
       <w:kern w:val="28"/>
@@ -1183,14 +1414,13 @@
       <w:szCs w:val="32"/>
     </w:rPr>
   </w:style>
-  <w:style w:type="character" w:customStyle="1" w:styleId="21">
-    <w:name w:val="标题字符"/>
-    <w:basedOn w:val="13"/>
-    <w:link w:val="9"/>
-    <w:qFormat/>
+  <w:style w:type="character" w:customStyle="1" w:styleId="ae">
+    <w:name w:val="标题 字符"/>
+    <w:link w:val="ad"/>
     <w:uiPriority w:val="10"/>
-    <w:rPr>
-      <w:rFonts w:asciiTheme="majorHAnsi" w:hAnsiTheme="majorHAnsi" w:cstheme="majorBidi"/>
+    <w:qFormat/>
+    <w:rPr>
+      <w:rFonts w:ascii="Cambria" w:hAnsi="Cambria" w:cs="Times New Roman"/>
       <w:b/>
       <w:bCs/>
       <w:kern w:val="2"/>
@@ -1198,14 +1428,13 @@
       <w:szCs w:val="32"/>
     </w:rPr>
   </w:style>
-  <w:style w:type="character" w:customStyle="1" w:styleId="22">
-    <w:name w:val="标题 2字符"/>
-    <w:basedOn w:val="13"/>
-    <w:link w:val="3"/>
-    <w:qFormat/>
+  <w:style w:type="character" w:customStyle="1" w:styleId="20">
+    <w:name w:val="标题 2 字符"/>
+    <w:link w:val="2"/>
     <w:uiPriority w:val="9"/>
-    <w:rPr>
-      <w:rFonts w:asciiTheme="majorHAnsi" w:hAnsiTheme="majorHAnsi" w:eastAsiaTheme="majorEastAsia" w:cstheme="majorBidi"/>
+    <w:qFormat/>
+    <w:rPr>
+      <w:rFonts w:ascii="Cambria" w:eastAsia="宋体" w:hAnsi="Cambria" w:cs="Times New Roman"/>
       <w:b/>
       <w:bCs/>
       <w:kern w:val="2"/>
@@ -1213,50 +1442,47 @@
       <w:szCs w:val="32"/>
     </w:rPr>
   </w:style>
-  <w:style w:type="character" w:customStyle="1" w:styleId="23">
+  <w:style w:type="character" w:customStyle="1" w:styleId="11">
     <w:name w:val="不明显强调1"/>
-    <w:basedOn w:val="13"/>
-    <w:qFormat/>
     <w:uiPriority w:val="19"/>
+    <w:qFormat/>
     <w:rPr>
       <w:i/>
       <w:iCs/>
-      <w:color w:val="7F7F7F" w:themeColor="text1" w:themeTint="7F"/>
-    </w:rPr>
-  </w:style>
-  <w:style w:type="paragraph" w:customStyle="1" w:styleId="24">
+      <w:color w:val="808080"/>
+    </w:rPr>
+  </w:style>
+  <w:style w:type="paragraph" w:customStyle="1" w:styleId="12">
     <w:name w:val="引用1"/>
-    <w:basedOn w:val="1"/>
-    <w:next w:val="1"/>
-    <w:link w:val="25"/>
-    <w:qFormat/>
+    <w:basedOn w:val="a"/>
+    <w:next w:val="a"/>
+    <w:link w:val="af3"/>
     <w:uiPriority w:val="29"/>
+    <w:qFormat/>
     <w:rPr>
       <w:i/>
       <w:iCs/>
-      <w:color w:val="000000" w:themeColor="text1"/>
-    </w:rPr>
-  </w:style>
-  <w:style w:type="character" w:customStyle="1" w:styleId="25">
+      <w:color w:val="000000"/>
+    </w:rPr>
+  </w:style>
+  <w:style w:type="character" w:customStyle="1" w:styleId="af3">
     <w:name w:val="引用字符"/>
-    <w:basedOn w:val="13"/>
-    <w:link w:val="24"/>
-    <w:qFormat/>
+    <w:link w:val="12"/>
     <w:uiPriority w:val="29"/>
+    <w:qFormat/>
     <w:rPr>
       <w:rFonts w:ascii="Calibri" w:hAnsi="Calibri"/>
       <w:i/>
       <w:iCs/>
-      <w:color w:val="000000" w:themeColor="text1"/>
+      <w:color w:val="000000"/>
       <w:kern w:val="2"/>
       <w:sz w:val="21"/>
       <w:szCs w:val="22"/>
     </w:rPr>
   </w:style>
-  <w:style w:type="character" w:customStyle="1" w:styleId="26">
-    <w:name w:val="页眉字符"/>
-    <w:link w:val="7"/>
-    <w:uiPriority w:val="0"/>
+  <w:style w:type="character" w:customStyle="1" w:styleId="aa">
+    <w:name w:val="页眉 字符"/>
+    <w:link w:val="a9"/>
     <w:rPr>
       <w:rFonts w:ascii="Calibri" w:hAnsi="Calibri"/>
       <w:kern w:val="2"/>
@@ -1548,10 +1774,15 @@
     </a:fmtScheme>
   </a:themeElements>
   <a:objectDefaults/>
+  <a:extraClrSchemeLst/>
 </a:theme>
 </file>
 
 <file path=customXml/item1.xml><?xml version="1.0" encoding="utf-8"?>
+<b:Sources xmlns:b="http://schemas.openxmlformats.org/officeDocument/2006/bibliography" xmlns="http://schemas.openxmlformats.org/officeDocument/2006/bibliography" SelectedStyle="\APASixthEditionOfficeOnline.xsl" StyleName="APA" Version="6"/>
+</file>
+
+<file path=customXml/item2.xml><?xml version="1.0" encoding="utf-8"?>
 <s:customData xmlns="http://www.wps.cn/officeDocument/2013/wpsCustomData" xmlns:s="http://www.wps.cn/officeDocument/2013/wpsCustomData">
   <customSectProps>
     <customSectPr/>
@@ -1559,20 +1790,18 @@
 </s:customData>
 </file>
 
-<file path=customXml/item2.xml><?xml version="1.0" encoding="utf-8"?>
-<b:Sources xmlns:b="http://schemas.openxmlformats.org/officeDocument/2006/bibliography" xmlns="http://schemas.openxmlformats.org/officeDocument/2006/bibliography" SelectedStyle="\APASixthEditionOfficeOnline.xsl" StyleName="APA" Version="6"/>
+<file path=customXml/itemProps1.xml><?xml version="1.0" encoding="utf-8"?>
+<ds:datastoreItem xmlns:ds="http://schemas.openxmlformats.org/officeDocument/2006/customXml" ds:itemID="{116CE697-D46F-0A47-BAC5-BF52462D7B84}">
+  <ds:schemaRefs>
+    <ds:schemaRef ds:uri="http://schemas.openxmlformats.org/officeDocument/2006/bibliography"/>
+  </ds:schemaRefs>
+</ds:datastoreItem>
 </file>
 
-<file path=customXml/itemProps1.xml><?xml version="1.0" encoding="utf-8"?>
+<file path=customXml/itemProps2.xml><?xml version="1.0" encoding="utf-8"?>
 <ds:datastoreItem xmlns:ds="http://schemas.openxmlformats.org/officeDocument/2006/customXml" ds:itemID="{B1977F7D-205B-4081-913C-38D41E755F92}">
   <ds:schemaRefs>
     <ds:schemaRef ds:uri="http://www.wps.cn/officeDocument/2013/wpsCustomData"/>
   </ds:schemaRefs>
 </ds:datastoreItem>
-</file>
-
-<file path=customXml/itemProps2.xml><?xml version="1.0" encoding="utf-8"?>
-<ds:datastoreItem xmlns:ds="http://schemas.openxmlformats.org/officeDocument/2006/customXml" ds:itemID="{116CE697-D46F-0A47-BAC5-BF52462D7B84}">
-  <ds:schemaRefs/>
-</ds:datastoreItem>
 </file>
</xml_diff>